<commit_message>
Carga de contenidos de Ana María Lara
</commit_message>
<xml_diff>
--- a/fuentes/contenidos/grado09/guion03/CS_09_03_CO.docx
+++ b/fuentes/contenidos/grado09/guion03/CS_09_03_CO.docx
@@ -1560,6 +1560,7 @@
           <w:color w:val="000000" w:themeColor="text1"/>
           <w:sz w:val="24"/>
           <w:szCs w:val="24"/>
+          <w:highlight w:val="red"/>
         </w:rPr>
         <w:t>m</w:t>
       </w:r>
@@ -1570,9 +1571,33 @@
           <w:color w:val="000000" w:themeColor="text1"/>
           <w:sz w:val="24"/>
           <w:szCs w:val="24"/>
+          <w:highlight w:val="red"/>
         </w:rPr>
         <w:t>exicana</w:t>
       </w:r>
+      <w:r>
+        <w:rPr>
+          <w:rFonts w:ascii="Times New Roman" w:hAnsi="Times New Roman" w:cs="Times New Roman"/>
+          <w:b/>
+          <w:color w:val="000000" w:themeColor="text1"/>
+          <w:sz w:val="24"/>
+          <w:szCs w:val="24"/>
+        </w:rPr>
+        <w:t xml:space="preserve"> </w:t>
+      </w:r>
+      <w:proofErr w:type="spellStart"/>
+      <w:r>
+        <w:rPr>
+          <w:rFonts w:ascii="Times New Roman" w:hAnsi="Times New Roman" w:cs="Times New Roman"/>
+          <w:b/>
+          <w:color w:val="000000" w:themeColor="text1"/>
+          <w:sz w:val="24"/>
+          <w:szCs w:val="24"/>
+          <w:highlight w:val="green"/>
+        </w:rPr>
+        <w:t>Mexicana</w:t>
+      </w:r>
+      <w:proofErr w:type="spellEnd"/>
     </w:p>
     <w:p>
       <w:pPr>
@@ -2672,6 +2697,7 @@
                 <w:color w:val="000000" w:themeColor="text1"/>
                 <w:sz w:val="24"/>
                 <w:szCs w:val="24"/>
+                <w:highlight w:val="red"/>
                 <w:lang w:val="es-ES_tradnl"/>
               </w:rPr>
               <w:t>Situación social de México en el siglo XIX</w:t>
@@ -2767,6 +2793,43 @@
               </w:rPr>
             </w:pPr>
           </w:p>
+          <w:p>
+            <w:pPr>
+              <w:spacing w:line="285" w:lineRule="atLeast"/>
+              <w:jc w:val="both"/>
+              <w:rPr>
+                <w:rFonts w:ascii="Times New Roman" w:eastAsia="Times New Roman" w:hAnsi="Times New Roman" w:cs="Times New Roman"/>
+                <w:color w:val="000000" w:themeColor="text1"/>
+                <w:sz w:val="24"/>
+                <w:szCs w:val="24"/>
+                <w:lang w:eastAsia="es-CO"/>
+              </w:rPr>
+            </w:pPr>
+          </w:p>
+          <w:p>
+            <w:pPr>
+              <w:spacing w:line="285" w:lineRule="atLeast"/>
+              <w:jc w:val="both"/>
+              <w:rPr>
+                <w:rFonts w:ascii="Times New Roman" w:eastAsia="Times New Roman" w:hAnsi="Times New Roman" w:cs="Times New Roman"/>
+                <w:color w:val="000000" w:themeColor="text1"/>
+                <w:sz w:val="24"/>
+                <w:szCs w:val="24"/>
+                <w:lang w:eastAsia="es-CO"/>
+              </w:rPr>
+            </w:pPr>
+            <w:r>
+              <w:rPr>
+                <w:rFonts w:ascii="Times New Roman" w:eastAsia="Times New Roman" w:hAnsi="Times New Roman" w:cs="Times New Roman"/>
+                <w:color w:val="000000" w:themeColor="text1"/>
+                <w:sz w:val="24"/>
+                <w:szCs w:val="24"/>
+                <w:highlight w:val="red"/>
+                <w:lang w:eastAsia="es-CO"/>
+              </w:rPr>
+              <w:t>EN GRECO APENAS HAY UN PÁRRAFO ESCRITO. CON ERRORES.</w:t>
+            </w:r>
+          </w:p>
         </w:tc>
       </w:tr>
     </w:tbl>
@@ -3308,8 +3371,10 @@
           <w:color w:val="000000" w:themeColor="text1"/>
           <w:sz w:val="24"/>
           <w:szCs w:val="24"/>
-          <w:lang w:eastAsia="es-CO"/>
-        </w:rPr>
+          <w:highlight w:val="red"/>
+          <w:lang w:eastAsia="es-CO"/>
+        </w:rPr>
+        <w:lastRenderedPageBreak/>
         <w:t>Amplios sectores del pueblo mexicano depositaron su confianza en Madero</w:t>
       </w:r>
       <w:r>
@@ -3318,6 +3383,7 @@
           <w:color w:val="000000" w:themeColor="text1"/>
           <w:sz w:val="24"/>
           <w:szCs w:val="24"/>
+          <w:highlight w:val="red"/>
           <w:lang w:eastAsia="es-CO"/>
         </w:rPr>
         <w:t>. T</w:t>
@@ -3328,6 +3394,7 @@
           <w:color w:val="000000" w:themeColor="text1"/>
           <w:sz w:val="24"/>
           <w:szCs w:val="24"/>
+          <w:highlight w:val="red"/>
           <w:lang w:eastAsia="es-CO"/>
         </w:rPr>
         <w:t>anto</w:t>
@@ -3338,6 +3405,7 @@
           <w:color w:val="000000" w:themeColor="text1"/>
           <w:sz w:val="24"/>
           <w:szCs w:val="24"/>
+          <w:highlight w:val="red"/>
           <w:lang w:eastAsia="es-CO"/>
         </w:rPr>
         <w:t>,</w:t>
@@ -3348,6 +3416,7 @@
           <w:color w:val="000000" w:themeColor="text1"/>
           <w:sz w:val="24"/>
           <w:szCs w:val="24"/>
+          <w:highlight w:val="red"/>
           <w:lang w:eastAsia="es-CO"/>
         </w:rPr>
         <w:t xml:space="preserve"> que su éxito asustó a Díaz</w:t>
@@ -3358,6 +3427,7 @@
           <w:color w:val="000000" w:themeColor="text1"/>
           <w:sz w:val="24"/>
           <w:szCs w:val="24"/>
+          <w:highlight w:val="red"/>
           <w:lang w:eastAsia="es-CO"/>
         </w:rPr>
         <w:t>,</w:t>
@@ -3368,6 +3438,7 @@
           <w:color w:val="000000" w:themeColor="text1"/>
           <w:sz w:val="24"/>
           <w:szCs w:val="24"/>
+          <w:highlight w:val="red"/>
           <w:lang w:eastAsia="es-CO"/>
         </w:rPr>
         <w:t xml:space="preserve"> quien lo encarceló y en octubre de 1</w:t>
@@ -3378,6 +3449,7 @@
           <w:color w:val="000000" w:themeColor="text1"/>
           <w:sz w:val="24"/>
           <w:szCs w:val="24"/>
+          <w:highlight w:val="red"/>
           <w:lang w:eastAsia="es-CO"/>
         </w:rPr>
         <w:t>909</w:t>
@@ -3388,6 +3460,7 @@
           <w:color w:val="000000" w:themeColor="text1"/>
           <w:sz w:val="24"/>
           <w:szCs w:val="24"/>
+          <w:highlight w:val="red"/>
           <w:lang w:eastAsia="es-CO"/>
         </w:rPr>
         <w:t xml:space="preserve"> se hizo reelegir nuevamente</w:t>
@@ -3398,6 +3471,7 @@
           <w:color w:val="000000" w:themeColor="text1"/>
           <w:sz w:val="24"/>
           <w:szCs w:val="24"/>
+          <w:highlight w:val="red"/>
           <w:lang w:eastAsia="es-CO"/>
         </w:rPr>
         <w:t xml:space="preserve"> en 1910</w:t>
@@ -3408,9 +3482,20 @@
           <w:color w:val="000000" w:themeColor="text1"/>
           <w:sz w:val="24"/>
           <w:szCs w:val="24"/>
+          <w:highlight w:val="red"/>
           <w:lang w:eastAsia="es-CO"/>
         </w:rPr>
         <w:t>.</w:t>
+      </w:r>
+      <w:r>
+        <w:rPr>
+          <w:rFonts w:ascii="Times New Roman" w:eastAsia="Times New Roman" w:hAnsi="Times New Roman" w:cs="Times New Roman"/>
+          <w:color w:val="000000" w:themeColor="text1"/>
+          <w:sz w:val="24"/>
+          <w:szCs w:val="24"/>
+          <w:lang w:eastAsia="es-CO"/>
+        </w:rPr>
+        <w:t xml:space="preserve"> </w:t>
       </w:r>
     </w:p>
     <w:p>
@@ -3425,6 +3510,26 @@
           <w:lang w:eastAsia="es-CO"/>
         </w:rPr>
       </w:pPr>
+      <w:r>
+        <w:rPr>
+          <w:rFonts w:ascii="Arial" w:hAnsi="Arial" w:cs="Arial"/>
+          <w:color w:val="333333"/>
+          <w:sz w:val="21"/>
+          <w:szCs w:val="21"/>
+          <w:highlight w:val="green"/>
+        </w:rPr>
+        <w:t>Amplios sectores del pueblo mexicano depositaron su confianza en Madero. Tanto, que su éxito asustó a Díaz, quien lo encarceló y en o</w:t>
+      </w:r>
+      <w:r>
+        <w:rPr>
+          <w:rFonts w:ascii="Arial" w:hAnsi="Arial" w:cs="Arial"/>
+          <w:color w:val="333333"/>
+          <w:sz w:val="21"/>
+          <w:szCs w:val="21"/>
+          <w:highlight w:val="green"/>
+        </w:rPr>
+        <w:t>ctubre de 1909 se hizo reelegir.</w:t>
+      </w:r>
     </w:p>
     <w:p>
       <w:pPr>
@@ -3448,7 +3553,6 @@
           <w:szCs w:val="24"/>
           <w:highlight w:val="yellow"/>
         </w:rPr>
-        <w:lastRenderedPageBreak/>
         <w:t>[SECCIÓN 2]</w:t>
       </w:r>
       <w:r>
@@ -4564,6 +4668,7 @@
                 <w:sz w:val="24"/>
                 <w:szCs w:val="24"/>
               </w:rPr>
+              <w:lastRenderedPageBreak/>
               <w:t>Código Shutterstock (o URL o la ruta en AulaPlaneta)</w:t>
             </w:r>
           </w:p>
@@ -4651,7 +4756,6 @@
                 <w:szCs w:val="24"/>
                 <w:lang w:eastAsia="es-CO"/>
               </w:rPr>
-              <w:lastRenderedPageBreak/>
               <w:drawing>
                 <wp:inline distT="0" distB="0" distL="0" distR="0" wp14:anchorId="2E107CD3" wp14:editId="49917CA0">
                   <wp:extent cx="1375478" cy="1587500"/>
@@ -4730,7 +4834,6 @@
                 <w:sz w:val="24"/>
                 <w:szCs w:val="24"/>
               </w:rPr>
-              <w:lastRenderedPageBreak/>
               <w:t>Pie de imagen</w:t>
             </w:r>
           </w:p>
@@ -5101,6 +5204,7 @@
             <w:b/>
             <w:sz w:val="24"/>
             <w:szCs w:val="24"/>
+            <w:highlight w:val="green"/>
             <w:lang w:eastAsia="es-CO"/>
           </w:rPr>
           <w:t>VER</w:t>
@@ -5113,6 +5217,7 @@
           <w:color w:val="000000" w:themeColor="text1"/>
           <w:sz w:val="24"/>
           <w:szCs w:val="24"/>
+          <w:highlight w:val="green"/>
           <w:lang w:eastAsia="es-CO"/>
         </w:rPr>
         <w:t>]</w:t>
@@ -5123,6 +5228,7 @@
           <w:color w:val="000000" w:themeColor="text1"/>
           <w:sz w:val="24"/>
           <w:szCs w:val="24"/>
+          <w:highlight w:val="green"/>
           <w:lang w:eastAsia="es-CO"/>
         </w:rPr>
         <w:t xml:space="preserve"> </w:t>
@@ -5134,9 +5240,41 @@
           <w:color w:val="548DD4" w:themeColor="text2" w:themeTint="99"/>
           <w:sz w:val="24"/>
           <w:szCs w:val="24"/>
-          <w:lang w:eastAsia="es-CO"/>
-        </w:rPr>
-        <w:t>http://hispanicasaber.planetasaber.com/encyclopedia/default.asp?idreg=169506&amp;ruta=Buscador</w:t>
+          <w:highlight w:val="green"/>
+          <w:lang w:eastAsia="es-CO"/>
+        </w:rPr>
+        <w:t>http://hispanicasaber.planetasaber.com/encyclopedia/default.asp?idreg=169506&amp;</w:t>
+      </w:r>
+      <w:commentRangeStart w:id="0"/>
+      <w:r>
+        <w:rPr>
+          <w:rFonts w:ascii="Times New Roman" w:hAnsi="Times New Roman" w:cs="Times New Roman"/>
+          <w:b/>
+          <w:color w:val="548DD4" w:themeColor="text2" w:themeTint="99"/>
+          <w:sz w:val="24"/>
+          <w:szCs w:val="24"/>
+          <w:highlight w:val="green"/>
+          <w:lang w:eastAsia="es-CO"/>
+        </w:rPr>
+        <w:t>ruta</w:t>
+      </w:r>
+      <w:commentRangeEnd w:id="0"/>
+      <w:r>
+        <w:rPr>
+          <w:rStyle w:val="Refdecomentario"/>
+        </w:rPr>
+        <w:commentReference w:id="0"/>
+      </w:r>
+      <w:r>
+        <w:rPr>
+          <w:rFonts w:ascii="Times New Roman" w:hAnsi="Times New Roman" w:cs="Times New Roman"/>
+          <w:b/>
+          <w:color w:val="548DD4" w:themeColor="text2" w:themeTint="99"/>
+          <w:sz w:val="24"/>
+          <w:szCs w:val="24"/>
+          <w:lang w:eastAsia="es-CO"/>
+        </w:rPr>
+        <w:t>=Buscador</w:t>
       </w:r>
       <w:r>
         <w:rPr>
@@ -5518,6 +5656,7 @@
                 <w:szCs w:val="24"/>
                 <w:lang w:eastAsia="es-CO"/>
               </w:rPr>
+              <w:lastRenderedPageBreak/>
               <w:drawing>
                 <wp:inline distT="0" distB="0" distL="0" distR="0" wp14:anchorId="6D66D506" wp14:editId="1D072B49">
                   <wp:extent cx="1028700" cy="1595136"/>
@@ -5534,7 +5673,7 @@
                           <pic:cNvPicPr/>
                         </pic:nvPicPr>
                         <pic:blipFill>
-                          <a:blip r:embed="rId18" cstate="print">
+                          <a:blip r:embed="rId19" cstate="print">
                             <a:extLst>
                               <a:ext uri="{28A0092B-C50C-407E-A947-70E740481C1C}">
                                 <a14:useLocalDpi xmlns:a14="http://schemas.microsoft.com/office/drawing/2010/main" val="0"/>
@@ -5585,6 +5724,7 @@
                 <w:sz w:val="24"/>
                 <w:szCs w:val="24"/>
               </w:rPr>
+              <w:lastRenderedPageBreak/>
               <w:t>Pie de imagen</w:t>
             </w:r>
           </w:p>
@@ -5609,19 +5749,53 @@
                 <w:color w:val="000000"/>
                 <w:sz w:val="24"/>
                 <w:szCs w:val="24"/>
-              </w:rPr>
-              <w:t xml:space="preserve">Al mismo tiempo que Madero, los campesinos nahuas y mestizos del </w:t>
-            </w:r>
-            <w:r>
-              <w:rPr>
-                <w:rFonts w:ascii="Times New Roman" w:hAnsi="Times New Roman" w:cs="Times New Roman"/>
-                <w:color w:val="000000"/>
-                <w:sz w:val="24"/>
-                <w:szCs w:val="24"/>
-              </w:rPr>
-              <w:lastRenderedPageBreak/>
-              <w:t>estado de Morelos, en el centro del país, se levantaban al grito de "Tierra y Libertad" contra la explotación de los terratenientes, capitaneados por un líder local, Emiliano Zapata.</w:t>
-            </w:r>
+                <w:highlight w:val="red"/>
+              </w:rPr>
+              <w:t>Al mismo tiempo que Madero, los campesinos nahuas y mestizos del estado de Morelos, en el centro del país, se levantaban al grito de "Tierra y Libertad" contra la explotación de los terratenientes, capitaneados por un líder local, Emiliano Zapata.</w:t>
+            </w:r>
+          </w:p>
+          <w:p>
+            <w:pPr>
+              <w:jc w:val="both"/>
+              <w:rPr>
+                <w:rFonts w:ascii="Times New Roman" w:hAnsi="Times New Roman" w:cs="Times New Roman"/>
+                <w:color w:val="000000"/>
+                <w:sz w:val="24"/>
+                <w:szCs w:val="24"/>
+              </w:rPr>
+            </w:pPr>
+          </w:p>
+          <w:p>
+            <w:pPr>
+              <w:jc w:val="both"/>
+              <w:rPr>
+                <w:rFonts w:ascii="Times New Roman" w:hAnsi="Times New Roman" w:cs="Times New Roman"/>
+                <w:color w:val="000000"/>
+                <w:sz w:val="24"/>
+                <w:szCs w:val="24"/>
+              </w:rPr>
+            </w:pPr>
+            <w:r>
+              <w:rPr>
+                <w:rFonts w:ascii="Times New Roman" w:hAnsi="Times New Roman" w:cs="Times New Roman"/>
+                <w:color w:val="000000"/>
+                <w:sz w:val="24"/>
+                <w:szCs w:val="24"/>
+                <w:highlight w:val="green"/>
+              </w:rPr>
+              <w:t>Al mismo tiempo que Madero, los campesinos nahuas y mestizos del estado de Morelos, en el centro del país, se levantaban al grito de "Tierra y Libertad" contra la explotación de los terratenientes. El líder de este movimiento era Emiliano Zapata.</w:t>
+            </w:r>
+          </w:p>
+          <w:p>
+            <w:pPr>
+              <w:jc w:val="both"/>
+              <w:rPr>
+                <w:rFonts w:ascii="Times New Roman" w:hAnsi="Times New Roman" w:cs="Times New Roman"/>
+                <w:color w:val="000000"/>
+                <w:sz w:val="24"/>
+                <w:szCs w:val="24"/>
+              </w:rPr>
+            </w:pPr>
           </w:p>
         </w:tc>
       </w:tr>
@@ -5651,8 +5825,8 @@
           <w:lang w:eastAsia="es-CO"/>
         </w:rPr>
       </w:pPr>
-      <w:bookmarkStart w:id="0" w:name="IDA3MD2F"/>
-      <w:bookmarkEnd w:id="0"/>
+      <w:bookmarkStart w:id="1" w:name="IDA3MD2F"/>
+      <w:bookmarkEnd w:id="1"/>
       <w:r>
         <w:rPr>
           <w:rFonts w:ascii="Times New Roman" w:hAnsi="Times New Roman" w:cs="Times New Roman"/>
@@ -6072,7 +6246,7 @@
                 <w:lang w:val="fr-FR"/>
               </w:rPr>
             </w:pPr>
-            <w:hyperlink r:id="rId19" w:history="1">
+            <w:hyperlink r:id="rId20" w:history="1">
               <w:r>
                 <w:rPr>
                   <w:rStyle w:val="Hipervnculo"/>
@@ -6120,7 +6294,7 @@
                           <pic:cNvPicPr/>
                         </pic:nvPicPr>
                         <pic:blipFill>
-                          <a:blip r:embed="rId20" cstate="print">
+                          <a:blip r:embed="rId21" cstate="print">
                             <a:extLst>
                               <a:ext uri="{28A0092B-C50C-407E-A947-70E740481C1C}">
                                 <a14:useLocalDpi xmlns:a14="http://schemas.microsoft.com/office/drawing/2010/main" val="0"/>
@@ -6184,7 +6358,6 @@
               <w:jc w:val="both"/>
               <w:rPr>
                 <w:rFonts w:ascii="Times New Roman" w:hAnsi="Times New Roman" w:cs="Times New Roman"/>
-                <w:color w:val="000000"/>
                 <w:sz w:val="24"/>
                 <w:szCs w:val="24"/>
                 <w:lang w:val="es-CO"/>
@@ -6197,7 +6370,95 @@
                 <w:szCs w:val="24"/>
                 <w:lang w:val="es-CO"/>
               </w:rPr>
-              <w:t xml:space="preserve">Las fuerzas de Madero tomaron la ciudad en 1911 y en ella se firmó la capitulación y renuncia de </w:t>
+              <w:t xml:space="preserve">Las fuerzas de Madero tomaron la </w:t>
+            </w:r>
+            <w:r>
+              <w:rPr>
+                <w:rFonts w:ascii="Times New Roman" w:hAnsi="Times New Roman" w:cs="Times New Roman"/>
+                <w:sz w:val="24"/>
+                <w:szCs w:val="24"/>
+                <w:highlight w:val="red"/>
+                <w:lang w:val="es-CO"/>
+              </w:rPr>
+              <w:t>ciudad</w:t>
+            </w:r>
+            <w:r>
+              <w:rPr>
+                <w:rFonts w:ascii="Times New Roman" w:hAnsi="Times New Roman" w:cs="Times New Roman"/>
+                <w:sz w:val="24"/>
+                <w:szCs w:val="24"/>
+                <w:lang w:val="es-CO"/>
+              </w:rPr>
+              <w:t xml:space="preserve"> en 1911 y en ella se firmó la capitulación y renuncia de </w:t>
+            </w:r>
+            <w:r>
+              <w:rPr>
+                <w:rFonts w:ascii="Times New Roman" w:hAnsi="Times New Roman" w:cs="Times New Roman"/>
+                <w:sz w:val="24"/>
+                <w:szCs w:val="24"/>
+                <w:lang w:val="es-CO"/>
+              </w:rPr>
+              <w:t xml:space="preserve">Porfirio </w:t>
+            </w:r>
+            <w:r>
+              <w:rPr>
+                <w:rFonts w:ascii="Times New Roman" w:hAnsi="Times New Roman" w:cs="Times New Roman"/>
+                <w:sz w:val="24"/>
+                <w:szCs w:val="24"/>
+                <w:lang w:val="es-CO"/>
+              </w:rPr>
+              <w:t>Díaz.</w:t>
+            </w:r>
+          </w:p>
+          <w:p>
+            <w:pPr>
+              <w:jc w:val="both"/>
+              <w:rPr>
+                <w:rFonts w:ascii="Times New Roman" w:hAnsi="Times New Roman" w:cs="Times New Roman"/>
+                <w:sz w:val="24"/>
+                <w:szCs w:val="24"/>
+                <w:lang w:val="es-CO"/>
+              </w:rPr>
+            </w:pPr>
+          </w:p>
+          <w:p>
+            <w:pPr>
+              <w:jc w:val="both"/>
+              <w:rPr>
+                <w:rFonts w:ascii="Times New Roman" w:hAnsi="Times New Roman" w:cs="Times New Roman"/>
+                <w:color w:val="000000"/>
+                <w:sz w:val="24"/>
+                <w:szCs w:val="24"/>
+                <w:lang w:val="es-CO"/>
+              </w:rPr>
+            </w:pPr>
+            <w:r>
+              <w:rPr>
+                <w:rFonts w:ascii="Times New Roman" w:hAnsi="Times New Roman" w:cs="Times New Roman"/>
+                <w:sz w:val="24"/>
+                <w:szCs w:val="24"/>
+                <w:lang w:val="es-CO"/>
+              </w:rPr>
+              <w:t xml:space="preserve">Las fuerzas de Madero tomaron la </w:t>
+            </w:r>
+            <w:r>
+              <w:rPr>
+                <w:rFonts w:ascii="Times New Roman" w:hAnsi="Times New Roman" w:cs="Times New Roman"/>
+                <w:sz w:val="24"/>
+                <w:szCs w:val="24"/>
+                <w:highlight w:val="green"/>
+                <w:lang w:val="es-CO"/>
+              </w:rPr>
+              <w:t>capital</w:t>
+            </w:r>
+            <w:r>
+              <w:rPr>
+                <w:rFonts w:ascii="Times New Roman" w:hAnsi="Times New Roman" w:cs="Times New Roman"/>
+                <w:sz w:val="24"/>
+                <w:szCs w:val="24"/>
+                <w:lang w:val="es-CO"/>
+              </w:rPr>
+              <w:t xml:space="preserve"> en 1911 y en ella se firmó la capitulación y renuncia de </w:t>
             </w:r>
             <w:r>
               <w:rPr>
@@ -6811,7 +7072,6 @@
                 <w:sz w:val="24"/>
                 <w:szCs w:val="24"/>
               </w:rPr>
-              <w:lastRenderedPageBreak/>
               <w:t>Descripción</w:t>
             </w:r>
           </w:p>
@@ -7431,7 +7691,7 @@
                           <pic:cNvPicPr/>
                         </pic:nvPicPr>
                         <pic:blipFill>
-                          <a:blip r:embed="rId21" cstate="print">
+                          <a:blip r:embed="rId22" cstate="print">
                             <a:extLst>
                               <a:ext uri="{28A0092B-C50C-407E-A947-70E740481C1C}">
                                 <a14:useLocalDpi xmlns:a14="http://schemas.microsoft.com/office/drawing/2010/main" val="0"/>
@@ -7549,7 +7809,18 @@
                 <w:szCs w:val="24"/>
                 <w:lang w:val="es-CO"/>
               </w:rPr>
-              <w:t>aderistas y civiles fueron desterrados de la vida política.</w:t>
+              <w:t xml:space="preserve">aderistas y civiles fueron desterrados de la vida </w:t>
+            </w:r>
+            <w:r>
+              <w:rPr>
+                <w:rFonts w:ascii="Times New Roman" w:hAnsi="Times New Roman" w:cs="Times New Roman"/>
+                <w:color w:val="000000"/>
+                <w:sz w:val="24"/>
+                <w:szCs w:val="24"/>
+                <w:lang w:val="es-CO"/>
+              </w:rPr>
+              <w:lastRenderedPageBreak/>
+              <w:t>política.</w:t>
             </w:r>
           </w:p>
         </w:tc>
@@ -8143,7 +8414,6 @@
           <w:szCs w:val="24"/>
           <w:lang w:eastAsia="es-CO"/>
         </w:rPr>
-        <w:lastRenderedPageBreak/>
         <w:t xml:space="preserve">Los revolucionarios del </w:t>
       </w:r>
       <w:r>
@@ -9315,6 +9585,7 @@
                 <w:sz w:val="24"/>
                 <w:szCs w:val="24"/>
               </w:rPr>
+              <w:lastRenderedPageBreak/>
               <w:t>Código</w:t>
             </w:r>
           </w:p>
@@ -9468,7 +9739,7 @@
                 <w:lang w:val="es-CO"/>
               </w:rPr>
             </w:pPr>
-            <w:hyperlink r:id="rId22" w:history="1">
+            <w:hyperlink r:id="rId23" w:history="1">
               <w:r>
                 <w:rPr>
                   <w:rStyle w:val="Hipervnculo"/>
@@ -9516,7 +9787,7 @@
                           <pic:cNvPicPr/>
                         </pic:nvPicPr>
                         <pic:blipFill>
-                          <a:blip r:embed="rId23" cstate="print">
+                          <a:blip r:embed="rId24" cstate="print">
                             <a:extLst>
                               <a:ext uri="{28A0092B-C50C-407E-A947-70E740481C1C}">
                                 <a14:useLocalDpi xmlns:a14="http://schemas.microsoft.com/office/drawing/2010/main" val="0"/>
@@ -10301,8 +10572,8 @@
           <w:highlight w:val="green"/>
         </w:rPr>
       </w:pPr>
-      <w:bookmarkStart w:id="1" w:name="IDAWYD2F"/>
-      <w:bookmarkEnd w:id="1"/>
+      <w:bookmarkStart w:id="2" w:name="IDAWYD2F"/>
+      <w:bookmarkEnd w:id="2"/>
       <w:r>
         <w:rPr>
           <w:rFonts w:ascii="Times New Roman" w:hAnsi="Times New Roman" w:cs="Times New Roman"/>
@@ -10427,6 +10698,7 @@
           <w:szCs w:val="24"/>
           <w:lang w:eastAsia="es-CO"/>
         </w:rPr>
+        <w:lastRenderedPageBreak/>
         <w:t>Durante la presidencia</w:t>
       </w:r>
       <w:r>
@@ -10538,9 +10810,20 @@
           <w:color w:val="000000" w:themeColor="text1"/>
           <w:sz w:val="24"/>
           <w:szCs w:val="24"/>
-          <w:lang w:eastAsia="es-CO"/>
-        </w:rPr>
-        <w:t xml:space="preserve">nacionalistas  y agrarista </w:t>
+          <w:highlight w:val="red"/>
+          <w:lang w:eastAsia="es-CO"/>
+        </w:rPr>
+        <w:t>nacionalistas</w:t>
+      </w:r>
+      <w:r>
+        <w:rPr>
+          <w:rFonts w:ascii="Times New Roman" w:eastAsia="Times New Roman" w:hAnsi="Times New Roman" w:cs="Times New Roman"/>
+          <w:color w:val="000000" w:themeColor="text1"/>
+          <w:sz w:val="24"/>
+          <w:szCs w:val="24"/>
+          <w:lang w:eastAsia="es-CO"/>
+        </w:rPr>
+        <w:t xml:space="preserve">  y agrarista </w:t>
       </w:r>
       <w:r>
         <w:rPr>
@@ -10602,6 +10885,135 @@
         </w:rPr>
         <w:t xml:space="preserve">. </w:t>
       </w:r>
+    </w:p>
+    <w:p>
+      <w:pPr>
+        <w:spacing w:after="0" w:line="285" w:lineRule="atLeast"/>
+        <w:jc w:val="both"/>
+        <w:rPr>
+          <w:rFonts w:ascii="Times New Roman" w:eastAsia="Times New Roman" w:hAnsi="Times New Roman" w:cs="Times New Roman"/>
+          <w:color w:val="000000" w:themeColor="text1"/>
+          <w:sz w:val="24"/>
+          <w:szCs w:val="24"/>
+          <w:lang w:eastAsia="es-CO"/>
+        </w:rPr>
+      </w:pPr>
+      <w:r>
+        <w:rPr>
+          <w:rFonts w:ascii="Times New Roman" w:eastAsia="Times New Roman" w:hAnsi="Times New Roman" w:cs="Times New Roman"/>
+          <w:color w:val="000000" w:themeColor="text1"/>
+          <w:sz w:val="24"/>
+          <w:szCs w:val="24"/>
+          <w:lang w:eastAsia="es-CO"/>
+        </w:rPr>
+        <w:t xml:space="preserve">Durante la presidencia de </w:t>
+      </w:r>
+      <w:r>
+        <w:rPr>
+          <w:rFonts w:ascii="Times New Roman" w:eastAsia="Times New Roman" w:hAnsi="Times New Roman" w:cs="Times New Roman"/>
+          <w:b/>
+          <w:color w:val="000000" w:themeColor="text1"/>
+          <w:sz w:val="24"/>
+          <w:szCs w:val="24"/>
+          <w:lang w:eastAsia="es-CO"/>
+        </w:rPr>
+        <w:t>Venustiano Carranza</w:t>
+      </w:r>
+      <w:r>
+        <w:rPr>
+          <w:rFonts w:ascii="Times New Roman" w:eastAsia="Times New Roman" w:hAnsi="Times New Roman" w:cs="Times New Roman"/>
+          <w:color w:val="000000" w:themeColor="text1"/>
+          <w:sz w:val="24"/>
+          <w:szCs w:val="24"/>
+          <w:lang w:eastAsia="es-CO"/>
+        </w:rPr>
+        <w:t xml:space="preserve"> las ideas revolucionarias se plasmaron en la </w:t>
+      </w:r>
+      <w:r>
+        <w:rPr>
+          <w:rFonts w:ascii="Times New Roman" w:eastAsia="Times New Roman" w:hAnsi="Times New Roman" w:cs="Times New Roman"/>
+          <w:b/>
+          <w:color w:val="000000" w:themeColor="text1"/>
+          <w:sz w:val="24"/>
+          <w:szCs w:val="24"/>
+          <w:lang w:eastAsia="es-CO"/>
+        </w:rPr>
+        <w:t>Constitución de 1917</w:t>
+      </w:r>
+      <w:r>
+        <w:rPr>
+          <w:rFonts w:ascii="Times New Roman" w:eastAsia="Times New Roman" w:hAnsi="Times New Roman" w:cs="Times New Roman"/>
+          <w:color w:val="000000" w:themeColor="text1"/>
+          <w:sz w:val="24"/>
+          <w:szCs w:val="24"/>
+          <w:lang w:eastAsia="es-CO"/>
+        </w:rPr>
+        <w:t xml:space="preserve">, que reflejó el carácter </w:t>
+      </w:r>
+      <w:r>
+        <w:rPr>
+          <w:rFonts w:ascii="Times New Roman" w:eastAsia="Times New Roman" w:hAnsi="Times New Roman" w:cs="Times New Roman"/>
+          <w:color w:val="000000" w:themeColor="text1"/>
+          <w:sz w:val="24"/>
+          <w:szCs w:val="24"/>
+          <w:highlight w:val="green"/>
+          <w:lang w:eastAsia="es-CO"/>
+        </w:rPr>
+        <w:t>nacionalistas</w:t>
+      </w:r>
+      <w:r>
+        <w:rPr>
+          <w:rFonts w:ascii="Times New Roman" w:eastAsia="Times New Roman" w:hAnsi="Times New Roman" w:cs="Times New Roman"/>
+          <w:color w:val="000000" w:themeColor="text1"/>
+          <w:sz w:val="24"/>
+          <w:szCs w:val="24"/>
+          <w:lang w:eastAsia="es-CO"/>
+        </w:rPr>
+        <w:t xml:space="preserve"> y agrarista </w:t>
+      </w:r>
+      <w:r>
+        <w:rPr>
+          <w:rFonts w:ascii="Times New Roman" w:eastAsia="Times New Roman" w:hAnsi="Times New Roman" w:cs="Times New Roman"/>
+          <w:color w:val="000000" w:themeColor="text1"/>
+          <w:sz w:val="24"/>
+          <w:szCs w:val="24"/>
+          <w:lang w:eastAsia="es-CO"/>
+        </w:rPr>
+        <w:t xml:space="preserve">de la Revolución </w:t>
+      </w:r>
+      <w:r>
+        <w:rPr>
+          <w:rFonts w:ascii="Times New Roman" w:eastAsia="Times New Roman" w:hAnsi="Times New Roman" w:cs="Times New Roman"/>
+          <w:color w:val="000000" w:themeColor="text1"/>
+          <w:sz w:val="24"/>
+          <w:szCs w:val="24"/>
+          <w:lang w:eastAsia="es-CO"/>
+        </w:rPr>
+        <w:t>mexicana</w:t>
+      </w:r>
+      <w:r>
+        <w:rPr>
+          <w:rFonts w:ascii="Times New Roman" w:eastAsia="Times New Roman" w:hAnsi="Times New Roman" w:cs="Times New Roman"/>
+          <w:color w:val="000000" w:themeColor="text1"/>
+          <w:sz w:val="24"/>
+          <w:szCs w:val="24"/>
+          <w:lang w:eastAsia="es-CO"/>
+        </w:rPr>
+        <w:t xml:space="preserve">. </w:t>
+      </w:r>
+    </w:p>
+    <w:p>
+      <w:pPr>
+        <w:spacing w:after="0" w:line="285" w:lineRule="atLeast"/>
+        <w:jc w:val="both"/>
+        <w:rPr>
+          <w:rFonts w:ascii="Times New Roman" w:eastAsia="Times New Roman" w:hAnsi="Times New Roman" w:cs="Times New Roman"/>
+          <w:color w:val="000000" w:themeColor="text1"/>
+          <w:sz w:val="24"/>
+          <w:szCs w:val="24"/>
+          <w:lang w:eastAsia="es-CO"/>
+        </w:rPr>
+      </w:pPr>
     </w:p>
     <w:p>
       <w:pPr>
@@ -11228,17 +11640,7 @@
                 <w:sz w:val="24"/>
                 <w:szCs w:val="24"/>
               </w:rPr>
-              <w:t xml:space="preserve">Portada interior de la Constitución de los Estados Unidos Mexicanos de </w:t>
-            </w:r>
-            <w:r>
-              <w:rPr>
-                <w:rFonts w:ascii="Times New Roman" w:hAnsi="Times New Roman" w:cs="Times New Roman"/>
-                <w:color w:val="000000"/>
-                <w:sz w:val="24"/>
-                <w:szCs w:val="24"/>
-              </w:rPr>
-              <w:lastRenderedPageBreak/>
-              <w:t>1917</w:t>
+              <w:t>Portada interior de la Constitución de los Estados Unidos Mexicanos de 1917</w:t>
             </w:r>
           </w:p>
         </w:tc>
@@ -11265,7 +11667,6 @@
                 <w:sz w:val="24"/>
                 <w:szCs w:val="24"/>
               </w:rPr>
-              <w:lastRenderedPageBreak/>
               <w:t>Código Shutterstock (o URL o la ruta en AulaPlaneta)</w:t>
             </w:r>
           </w:p>
@@ -11361,7 +11762,7 @@
                           <pic:cNvPicPr/>
                         </pic:nvPicPr>
                         <pic:blipFill>
-                          <a:blip r:embed="rId24" cstate="print">
+                          <a:blip r:embed="rId25" cstate="print">
                             <a:extLst>
                               <a:ext uri="{28A0092B-C50C-407E-A947-70E740481C1C}">
                                 <a14:useLocalDpi xmlns:a14="http://schemas.microsoft.com/office/drawing/2010/main" val="0"/>
@@ -11436,9 +11837,38 @@
                 <w:rFonts w:ascii="Times New Roman" w:eastAsia="Times New Roman" w:hAnsi="Times New Roman" w:cs="Times New Roman"/>
                 <w:sz w:val="24"/>
                 <w:szCs w:val="24"/>
+                <w:highlight w:val="green"/>
                 <w:lang w:eastAsia="es-CO"/>
               </w:rPr>
-              <w:t>Constitución de 1917, que sigue vigente en el presente, incorporó: derechos civiles, derechos de trabajadores, procedimientos democráticos, medidas anticlericales, medidas antimonopólicas; el derecho a la educación laica, gratuita, obligatoria, universal y estatal, y las bases de la reforma agraria.</w:t>
+              <w:t>La</w:t>
+            </w:r>
+            <w:r>
+              <w:rPr>
+                <w:rFonts w:ascii="Times New Roman" w:eastAsia="Times New Roman" w:hAnsi="Times New Roman" w:cs="Times New Roman"/>
+                <w:sz w:val="24"/>
+                <w:szCs w:val="24"/>
+                <w:lang w:eastAsia="es-CO"/>
+              </w:rPr>
+              <w:t xml:space="preserve"> </w:t>
+            </w:r>
+            <w:r>
+              <w:rPr>
+                <w:rFonts w:ascii="Times New Roman" w:eastAsia="Times New Roman" w:hAnsi="Times New Roman" w:cs="Times New Roman"/>
+                <w:sz w:val="24"/>
+                <w:szCs w:val="24"/>
+                <w:lang w:eastAsia="es-CO"/>
+              </w:rPr>
+              <w:t xml:space="preserve">Constitución de 1917, que sigue vigente en el presente, incorporó: derechos civiles, derechos de trabajadores, procedimientos democráticos, medidas anticlericales, medidas antimonopólicas; el derecho a la educación laica, gratuita, obligatoria, universal y estatal, y las bases de la </w:t>
+            </w:r>
+            <w:r>
+              <w:rPr>
+                <w:rFonts w:ascii="Times New Roman" w:eastAsia="Times New Roman" w:hAnsi="Times New Roman" w:cs="Times New Roman"/>
+                <w:sz w:val="24"/>
+                <w:szCs w:val="24"/>
+                <w:lang w:eastAsia="es-CO"/>
+              </w:rPr>
+              <w:lastRenderedPageBreak/>
+              <w:t>reforma agraria.</w:t>
             </w:r>
           </w:p>
         </w:tc>
@@ -11498,6 +11928,7 @@
                 <w:szCs w:val="24"/>
               </w:rPr>
             </w:pPr>
+            <w:commentRangeStart w:id="3"/>
             <w:r>
               <w:rPr>
                 <w:rFonts w:ascii="Times New Roman" w:hAnsi="Times New Roman" w:cs="Times New Roman"/>
@@ -11507,6 +11938,14 @@
                 <w:szCs w:val="24"/>
               </w:rPr>
               <w:t>Destacado</w:t>
+            </w:r>
+            <w:commentRangeEnd w:id="3"/>
+            <w:r>
+              <w:rPr>
+                <w:rStyle w:val="Refdecomentario"/>
+                <w:lang w:val="es-CO"/>
+              </w:rPr>
+              <w:commentReference w:id="3"/>
             </w:r>
           </w:p>
         </w:tc>
@@ -11686,6 +12125,7 @@
           <w:color w:val="000000" w:themeColor="text1"/>
           <w:sz w:val="24"/>
           <w:szCs w:val="24"/>
+          <w:highlight w:val="red"/>
           <w:lang w:eastAsia="es-CO"/>
         </w:rPr>
         <w:t xml:space="preserve">Sin embargo una vez en el poder, Carranza </w:t>
@@ -11697,6 +12137,7 @@
           <w:color w:val="000000" w:themeColor="text1"/>
           <w:sz w:val="24"/>
           <w:szCs w:val="24"/>
+          <w:highlight w:val="red"/>
           <w:lang w:eastAsia="es-CO"/>
         </w:rPr>
         <w:t>se opuso</w:t>
@@ -11707,6 +12148,7 @@
           <w:color w:val="000000" w:themeColor="text1"/>
           <w:sz w:val="24"/>
           <w:szCs w:val="24"/>
+          <w:highlight w:val="red"/>
           <w:lang w:eastAsia="es-CO"/>
         </w:rPr>
         <w:t xml:space="preserve"> a </w:t>
@@ -11717,6 +12159,7 @@
           <w:color w:val="000000" w:themeColor="text1"/>
           <w:sz w:val="24"/>
           <w:szCs w:val="24"/>
+          <w:highlight w:val="red"/>
           <w:lang w:eastAsia="es-CO"/>
         </w:rPr>
         <w:t>aplicar</w:t>
@@ -11727,6 +12170,7 @@
           <w:color w:val="000000" w:themeColor="text1"/>
           <w:sz w:val="24"/>
           <w:szCs w:val="24"/>
+          <w:highlight w:val="red"/>
           <w:lang w:eastAsia="es-CO"/>
         </w:rPr>
         <w:t xml:space="preserve"> las medidas de </w:t>
@@ -11738,6 +12182,7 @@
           <w:color w:val="000000" w:themeColor="text1"/>
           <w:sz w:val="24"/>
           <w:szCs w:val="24"/>
+          <w:highlight w:val="red"/>
           <w:lang w:eastAsia="es-CO"/>
         </w:rPr>
         <w:t>reforma</w:t>
@@ -11748,6 +12193,7 @@
           <w:color w:val="000000" w:themeColor="text1"/>
           <w:sz w:val="24"/>
           <w:szCs w:val="24"/>
+          <w:highlight w:val="red"/>
           <w:lang w:eastAsia="es-CO"/>
         </w:rPr>
         <w:t xml:space="preserve"> </w:t>
@@ -11759,6 +12205,7 @@
           <w:color w:val="000000" w:themeColor="text1"/>
           <w:sz w:val="24"/>
           <w:szCs w:val="24"/>
+          <w:highlight w:val="red"/>
           <w:lang w:eastAsia="es-CO"/>
         </w:rPr>
         <w:t>social</w:t>
@@ -11769,6 +12216,7 @@
           <w:color w:val="000000" w:themeColor="text1"/>
           <w:sz w:val="24"/>
           <w:szCs w:val="24"/>
+          <w:highlight w:val="red"/>
           <w:lang w:eastAsia="es-CO"/>
         </w:rPr>
         <w:t xml:space="preserve">. </w:t>
@@ -11779,6 +12227,7 @@
           <w:color w:val="000000" w:themeColor="text1"/>
           <w:sz w:val="24"/>
           <w:szCs w:val="24"/>
+          <w:highlight w:val="red"/>
           <w:lang w:eastAsia="es-CO"/>
         </w:rPr>
         <w:t>Una vez terminó su gobierno, quiso designar a su sucesor. Obregón, que quería la silla presidencia</w:t>
@@ -11789,18 +12238,18 @@
           <w:color w:val="000000" w:themeColor="text1"/>
           <w:sz w:val="24"/>
           <w:szCs w:val="24"/>
+          <w:highlight w:val="red"/>
           <w:lang w:eastAsia="es-CO"/>
         </w:rPr>
         <w:t>l</w:t>
       </w:r>
-      <w:bookmarkStart w:id="2" w:name="_GoBack"/>
-      <w:bookmarkEnd w:id="2"/>
-      <w:r>
-        <w:rPr>
-          <w:rFonts w:ascii="Times New Roman" w:eastAsia="Times New Roman" w:hAnsi="Times New Roman" w:cs="Times New Roman"/>
-          <w:color w:val="000000" w:themeColor="text1"/>
-          <w:sz w:val="24"/>
-          <w:szCs w:val="24"/>
+      <w:r>
+        <w:rPr>
+          <w:rFonts w:ascii="Times New Roman" w:eastAsia="Times New Roman" w:hAnsi="Times New Roman" w:cs="Times New Roman"/>
+          <w:color w:val="000000" w:themeColor="text1"/>
+          <w:sz w:val="24"/>
+          <w:szCs w:val="24"/>
+          <w:highlight w:val="red"/>
           <w:lang w:eastAsia="es-CO"/>
         </w:rPr>
         <w:t xml:space="preserve"> no dudó en asesinarlo </w:t>
@@ -11811,6 +12260,7 @@
           <w:color w:val="000000" w:themeColor="text1"/>
           <w:sz w:val="24"/>
           <w:szCs w:val="24"/>
+          <w:highlight w:val="red"/>
           <w:lang w:eastAsia="es-CO"/>
         </w:rPr>
         <w:t xml:space="preserve">y proclamarse </w:t>
@@ -11821,6 +12271,7 @@
           <w:color w:val="000000" w:themeColor="text1"/>
           <w:sz w:val="24"/>
           <w:szCs w:val="24"/>
+          <w:highlight w:val="red"/>
           <w:lang w:eastAsia="es-CO"/>
         </w:rPr>
         <w:t xml:space="preserve">de inmediato </w:t>
@@ -11831,6 +12282,7 @@
           <w:color w:val="000000" w:themeColor="text1"/>
           <w:sz w:val="24"/>
           <w:szCs w:val="24"/>
+          <w:highlight w:val="red"/>
           <w:lang w:eastAsia="es-CO"/>
         </w:rPr>
         <w:t xml:space="preserve">presidente </w:t>
@@ -11841,6 +12293,7 @@
           <w:color w:val="000000" w:themeColor="text1"/>
           <w:sz w:val="24"/>
           <w:szCs w:val="24"/>
+          <w:highlight w:val="red"/>
           <w:lang w:eastAsia="es-CO"/>
         </w:rPr>
         <w:t>de México</w:t>
@@ -11851,6 +12304,7 @@
           <w:color w:val="000000" w:themeColor="text1"/>
           <w:sz w:val="24"/>
           <w:szCs w:val="24"/>
+          <w:highlight w:val="red"/>
           <w:lang w:eastAsia="es-CO"/>
         </w:rPr>
         <w:t>.</w:t>
@@ -11871,6 +12325,125 @@
     </w:p>
     <w:p>
       <w:pPr>
+        <w:spacing w:after="0" w:line="285" w:lineRule="atLeast"/>
+        <w:jc w:val="both"/>
+        <w:rPr>
+          <w:rFonts w:ascii="Times New Roman" w:eastAsia="Times New Roman" w:hAnsi="Times New Roman" w:cs="Times New Roman"/>
+          <w:color w:val="000000" w:themeColor="text1"/>
+          <w:sz w:val="24"/>
+          <w:szCs w:val="24"/>
+          <w:lang w:eastAsia="es-CO"/>
+        </w:rPr>
+      </w:pPr>
+      <w:r>
+        <w:rPr>
+          <w:rFonts w:ascii="Times New Roman" w:eastAsia="Times New Roman" w:hAnsi="Times New Roman" w:cs="Times New Roman"/>
+          <w:color w:val="000000" w:themeColor="text1"/>
+          <w:sz w:val="24"/>
+          <w:szCs w:val="24"/>
+          <w:highlight w:val="green"/>
+          <w:lang w:eastAsia="es-CO"/>
+        </w:rPr>
+        <w:t xml:space="preserve">Sin embargo una vez en el poder, Carranza </w:t>
+      </w:r>
+      <w:r>
+        <w:rPr>
+          <w:rFonts w:ascii="Times New Roman" w:eastAsia="Times New Roman" w:hAnsi="Times New Roman" w:cs="Times New Roman"/>
+          <w:b/>
+          <w:color w:val="000000" w:themeColor="text1"/>
+          <w:sz w:val="24"/>
+          <w:szCs w:val="24"/>
+          <w:highlight w:val="green"/>
+          <w:lang w:eastAsia="es-CO"/>
+        </w:rPr>
+        <w:t>se opuso</w:t>
+      </w:r>
+      <w:r>
+        <w:rPr>
+          <w:rFonts w:ascii="Times New Roman" w:eastAsia="Times New Roman" w:hAnsi="Times New Roman" w:cs="Times New Roman"/>
+          <w:color w:val="000000" w:themeColor="text1"/>
+          <w:sz w:val="24"/>
+          <w:szCs w:val="24"/>
+          <w:highlight w:val="green"/>
+          <w:lang w:eastAsia="es-CO"/>
+        </w:rPr>
+        <w:t xml:space="preserve"> a aplicar las medidas de </w:t>
+      </w:r>
+      <w:r>
+        <w:rPr>
+          <w:rFonts w:ascii="Times New Roman" w:eastAsia="Times New Roman" w:hAnsi="Times New Roman" w:cs="Times New Roman"/>
+          <w:b/>
+          <w:color w:val="000000" w:themeColor="text1"/>
+          <w:sz w:val="24"/>
+          <w:szCs w:val="24"/>
+          <w:highlight w:val="green"/>
+          <w:lang w:eastAsia="es-CO"/>
+        </w:rPr>
+        <w:t>reforma</w:t>
+      </w:r>
+      <w:r>
+        <w:rPr>
+          <w:rFonts w:ascii="Times New Roman" w:eastAsia="Times New Roman" w:hAnsi="Times New Roman" w:cs="Times New Roman"/>
+          <w:color w:val="000000" w:themeColor="text1"/>
+          <w:sz w:val="24"/>
+          <w:szCs w:val="24"/>
+          <w:highlight w:val="green"/>
+          <w:lang w:eastAsia="es-CO"/>
+        </w:rPr>
+        <w:t xml:space="preserve"> </w:t>
+      </w:r>
+      <w:r>
+        <w:rPr>
+          <w:rFonts w:ascii="Times New Roman" w:eastAsia="Times New Roman" w:hAnsi="Times New Roman" w:cs="Times New Roman"/>
+          <w:b/>
+          <w:color w:val="000000" w:themeColor="text1"/>
+          <w:sz w:val="24"/>
+          <w:szCs w:val="24"/>
+          <w:highlight w:val="green"/>
+          <w:lang w:eastAsia="es-CO"/>
+        </w:rPr>
+        <w:t xml:space="preserve">social </w:t>
+      </w:r>
+      <w:r>
+        <w:rPr>
+          <w:rFonts w:ascii="Times New Roman" w:eastAsia="Times New Roman" w:hAnsi="Times New Roman" w:cs="Times New Roman"/>
+          <w:color w:val="000000" w:themeColor="text1"/>
+          <w:sz w:val="24"/>
+          <w:szCs w:val="24"/>
+          <w:highlight w:val="green"/>
+          <w:lang w:eastAsia="es-CO"/>
+        </w:rPr>
+        <w:t>que habían quedado definidas en la Constitución. Cuando terminó su gobierno, quiso designar a su sucesor. Obregón, que quería la silla presidencial no dudó en asesinarlo y proclamarse de inmediato presidente de México.</w:t>
+      </w:r>
+    </w:p>
+    <w:p>
+      <w:pPr>
+        <w:spacing w:after="0" w:line="285" w:lineRule="atLeast"/>
+        <w:jc w:val="both"/>
+        <w:rPr>
+          <w:rFonts w:ascii="Times New Roman" w:eastAsia="Times New Roman" w:hAnsi="Times New Roman" w:cs="Times New Roman"/>
+          <w:color w:val="000000" w:themeColor="text1"/>
+          <w:sz w:val="24"/>
+          <w:szCs w:val="24"/>
+          <w:lang w:eastAsia="es-CO"/>
+        </w:rPr>
+      </w:pPr>
+    </w:p>
+    <w:p>
+      <w:pPr>
+        <w:spacing w:after="0" w:line="285" w:lineRule="atLeast"/>
+        <w:jc w:val="both"/>
+        <w:rPr>
+          <w:rFonts w:ascii="Times New Roman" w:eastAsia="Times New Roman" w:hAnsi="Times New Roman" w:cs="Times New Roman"/>
+          <w:color w:val="000000" w:themeColor="text1"/>
+          <w:sz w:val="24"/>
+          <w:szCs w:val="24"/>
+          <w:lang w:eastAsia="es-CO"/>
+        </w:rPr>
+      </w:pPr>
+    </w:p>
+    <w:p>
+      <w:pPr>
         <w:spacing w:after="0" w:line="384" w:lineRule="atLeast"/>
         <w:jc w:val="both"/>
         <w:rPr>
@@ -11881,10 +12454,10 @@
           <w:lang w:eastAsia="es-CO"/>
         </w:rPr>
       </w:pPr>
-      <w:bookmarkStart w:id="3" w:name="IDAK4D2F"/>
-      <w:bookmarkStart w:id="4" w:name="IDA15D2F"/>
-      <w:bookmarkEnd w:id="3"/>
+      <w:bookmarkStart w:id="4" w:name="IDAK4D2F"/>
+      <w:bookmarkStart w:id="5" w:name="IDA15D2F"/>
       <w:bookmarkEnd w:id="4"/>
+      <w:bookmarkEnd w:id="5"/>
       <w:r>
         <w:rPr>
           <w:rFonts w:ascii="Times New Roman" w:hAnsi="Times New Roman" w:cs="Times New Roman"/>
@@ -12029,7 +12602,28 @@
           <w:szCs w:val="24"/>
           <w:lang w:eastAsia="es-CO"/>
         </w:rPr>
-        <w:t xml:space="preserve"> aplicación de políticas sociales</w:t>
+        <w:t xml:space="preserve"> aplicación de </w:t>
+      </w:r>
+      <w:r>
+        <w:rPr>
+          <w:rFonts w:ascii="Times New Roman" w:eastAsia="Times New Roman" w:hAnsi="Times New Roman" w:cs="Times New Roman"/>
+          <w:color w:val="000000" w:themeColor="text1"/>
+          <w:sz w:val="24"/>
+          <w:szCs w:val="24"/>
+          <w:highlight w:val="red"/>
+          <w:lang w:eastAsia="es-CO"/>
+        </w:rPr>
+        <w:t>políticas</w:t>
+      </w:r>
+      <w:r>
+        <w:rPr>
+          <w:rFonts w:ascii="Times New Roman" w:eastAsia="Times New Roman" w:hAnsi="Times New Roman" w:cs="Times New Roman"/>
+          <w:color w:val="000000" w:themeColor="text1"/>
+          <w:sz w:val="24"/>
+          <w:szCs w:val="24"/>
+          <w:lang w:eastAsia="es-CO"/>
+        </w:rPr>
+        <w:t xml:space="preserve"> sociales</w:t>
       </w:r>
       <w:r>
         <w:rPr>
@@ -12251,7 +12845,241 @@
           <w:szCs w:val="24"/>
           <w:lang w:eastAsia="es-CO"/>
         </w:rPr>
-        <w:lastRenderedPageBreak/>
+        <w:t>O</w:t>
+      </w:r>
+      <w:r>
+        <w:rPr>
+          <w:rFonts w:ascii="Times New Roman" w:eastAsia="Times New Roman" w:hAnsi="Times New Roman" w:cs="Times New Roman"/>
+          <w:color w:val="000000" w:themeColor="text1"/>
+          <w:sz w:val="24"/>
+          <w:szCs w:val="24"/>
+          <w:lang w:eastAsia="es-CO"/>
+        </w:rPr>
+        <w:t xml:space="preserve">bregón (1920-1924) </w:t>
+      </w:r>
+      <w:r>
+        <w:rPr>
+          <w:rFonts w:ascii="Times New Roman" w:eastAsia="Times New Roman" w:hAnsi="Times New Roman" w:cs="Times New Roman"/>
+          <w:color w:val="000000" w:themeColor="text1"/>
+          <w:sz w:val="24"/>
+          <w:szCs w:val="24"/>
+          <w:lang w:eastAsia="es-CO"/>
+        </w:rPr>
+        <w:t xml:space="preserve">avanzó muy poco en la aplicación de </w:t>
+      </w:r>
+      <w:r>
+        <w:rPr>
+          <w:rFonts w:ascii="Times New Roman" w:eastAsia="Times New Roman" w:hAnsi="Times New Roman" w:cs="Times New Roman"/>
+          <w:color w:val="000000" w:themeColor="text1"/>
+          <w:sz w:val="24"/>
+          <w:szCs w:val="24"/>
+          <w:highlight w:val="green"/>
+          <w:lang w:eastAsia="es-CO"/>
+        </w:rPr>
+        <w:t>cambios</w:t>
+      </w:r>
+      <w:r>
+        <w:rPr>
+          <w:rFonts w:ascii="Times New Roman" w:eastAsia="Times New Roman" w:hAnsi="Times New Roman" w:cs="Times New Roman"/>
+          <w:color w:val="000000" w:themeColor="text1"/>
+          <w:sz w:val="24"/>
+          <w:szCs w:val="24"/>
+          <w:lang w:eastAsia="es-CO"/>
+        </w:rPr>
+        <w:t xml:space="preserve"> sociales y dejó una huella débil como político</w:t>
+      </w:r>
+      <w:r>
+        <w:rPr>
+          <w:rFonts w:ascii="Times New Roman" w:eastAsia="Times New Roman" w:hAnsi="Times New Roman" w:cs="Times New Roman"/>
+          <w:color w:val="000000" w:themeColor="text1"/>
+          <w:sz w:val="24"/>
+          <w:szCs w:val="24"/>
+          <w:lang w:eastAsia="es-CO"/>
+        </w:rPr>
+        <w:t>.</w:t>
+      </w:r>
+      <w:r>
+        <w:rPr>
+          <w:rFonts w:ascii="Times New Roman" w:eastAsia="Times New Roman" w:hAnsi="Times New Roman" w:cs="Times New Roman"/>
+          <w:color w:val="000000" w:themeColor="text1"/>
+          <w:sz w:val="24"/>
+          <w:szCs w:val="24"/>
+          <w:lang w:eastAsia="es-CO"/>
+        </w:rPr>
+        <w:t xml:space="preserve"> Le sucedió </w:t>
+      </w:r>
+      <w:r>
+        <w:rPr>
+          <w:rFonts w:ascii="Times New Roman" w:eastAsia="Times New Roman" w:hAnsi="Times New Roman" w:cs="Times New Roman"/>
+          <w:b/>
+          <w:color w:val="000000" w:themeColor="text1"/>
+          <w:sz w:val="24"/>
+          <w:szCs w:val="24"/>
+          <w:lang w:eastAsia="es-CO"/>
+        </w:rPr>
+        <w:t>Plutarco Elías Calles</w:t>
+      </w:r>
+      <w:r>
+        <w:rPr>
+          <w:rFonts w:ascii="Times New Roman" w:eastAsia="Times New Roman" w:hAnsi="Times New Roman" w:cs="Times New Roman"/>
+          <w:color w:val="000000" w:themeColor="text1"/>
+          <w:sz w:val="24"/>
+          <w:szCs w:val="24"/>
+          <w:lang w:eastAsia="es-CO"/>
+        </w:rPr>
+        <w:t xml:space="preserve"> (1924-1928)</w:t>
+      </w:r>
+      <w:r>
+        <w:rPr>
+          <w:rFonts w:ascii="Times New Roman" w:eastAsia="Times New Roman" w:hAnsi="Times New Roman" w:cs="Times New Roman"/>
+          <w:color w:val="000000" w:themeColor="text1"/>
+          <w:sz w:val="24"/>
+          <w:szCs w:val="24"/>
+          <w:lang w:eastAsia="es-CO"/>
+        </w:rPr>
+        <w:t xml:space="preserve"> quien distribuyó un poco más </w:t>
+      </w:r>
+      <w:r>
+        <w:rPr>
+          <w:rFonts w:ascii="Times New Roman" w:eastAsia="Times New Roman" w:hAnsi="Times New Roman" w:cs="Times New Roman"/>
+          <w:color w:val="000000" w:themeColor="text1"/>
+          <w:sz w:val="24"/>
+          <w:szCs w:val="24"/>
+          <w:lang w:eastAsia="es-CO"/>
+        </w:rPr>
+        <w:t xml:space="preserve">tierra y </w:t>
+      </w:r>
+      <w:r>
+        <w:rPr>
+          <w:rFonts w:ascii="Times New Roman" w:eastAsia="Times New Roman" w:hAnsi="Times New Roman" w:cs="Times New Roman"/>
+          <w:color w:val="000000" w:themeColor="text1"/>
+          <w:sz w:val="24"/>
+          <w:szCs w:val="24"/>
+          <w:lang w:eastAsia="es-CO"/>
+        </w:rPr>
+        <w:t xml:space="preserve">restableció los </w:t>
+      </w:r>
+      <w:proofErr w:type="spellStart"/>
+      <w:r>
+        <w:rPr>
+          <w:rFonts w:ascii="Times New Roman" w:eastAsia="Times New Roman" w:hAnsi="Times New Roman" w:cs="Times New Roman"/>
+          <w:b/>
+          <w:color w:val="000000" w:themeColor="text1"/>
+          <w:sz w:val="24"/>
+          <w:szCs w:val="24"/>
+          <w:lang w:eastAsia="es-CO"/>
+        </w:rPr>
+        <w:t>éjidos</w:t>
+      </w:r>
+      <w:proofErr w:type="spellEnd"/>
+      <w:r>
+        <w:rPr>
+          <w:rFonts w:ascii="Times New Roman" w:eastAsia="Times New Roman" w:hAnsi="Times New Roman" w:cs="Times New Roman"/>
+          <w:color w:val="000000" w:themeColor="text1"/>
+          <w:sz w:val="24"/>
+          <w:szCs w:val="24"/>
+          <w:lang w:eastAsia="es-CO"/>
+        </w:rPr>
+        <w:t xml:space="preserve"> (</w:t>
+      </w:r>
+      <w:r>
+        <w:rPr>
+          <w:rFonts w:ascii="Times New Roman" w:eastAsia="Times New Roman" w:hAnsi="Times New Roman" w:cs="Times New Roman"/>
+          <w:color w:val="000000" w:themeColor="text1"/>
+          <w:sz w:val="24"/>
+          <w:szCs w:val="24"/>
+          <w:lang w:eastAsia="es-CO"/>
+        </w:rPr>
+        <w:t>propiedades</w:t>
+      </w:r>
+      <w:r>
+        <w:rPr>
+          <w:rFonts w:ascii="Times New Roman" w:eastAsia="Times New Roman" w:hAnsi="Times New Roman" w:cs="Times New Roman"/>
+          <w:b/>
+          <w:color w:val="000000" w:themeColor="text1"/>
+          <w:sz w:val="24"/>
+          <w:szCs w:val="24"/>
+          <w:lang w:eastAsia="es-CO"/>
+        </w:rPr>
+        <w:t xml:space="preserve"> </w:t>
+      </w:r>
+      <w:r>
+        <w:rPr>
+          <w:rFonts w:ascii="Times New Roman" w:eastAsia="Times New Roman" w:hAnsi="Times New Roman" w:cs="Times New Roman"/>
+          <w:color w:val="000000" w:themeColor="text1"/>
+          <w:sz w:val="24"/>
+          <w:szCs w:val="24"/>
+          <w:lang w:eastAsia="es-CO"/>
+        </w:rPr>
+        <w:t>comunales de los indígenas</w:t>
+      </w:r>
+      <w:r>
+        <w:rPr>
+          <w:rFonts w:ascii="Times New Roman" w:eastAsia="Times New Roman" w:hAnsi="Times New Roman" w:cs="Times New Roman"/>
+          <w:color w:val="000000" w:themeColor="text1"/>
+          <w:sz w:val="24"/>
+          <w:szCs w:val="24"/>
+          <w:lang w:eastAsia="es-CO"/>
+        </w:rPr>
+        <w:t>)</w:t>
+      </w:r>
+      <w:r>
+        <w:rPr>
+          <w:rFonts w:ascii="Times New Roman" w:eastAsia="Times New Roman" w:hAnsi="Times New Roman" w:cs="Times New Roman"/>
+          <w:color w:val="000000" w:themeColor="text1"/>
+          <w:sz w:val="24"/>
+          <w:szCs w:val="24"/>
+          <w:lang w:eastAsia="es-CO"/>
+        </w:rPr>
+        <w:t xml:space="preserve">. </w:t>
+      </w:r>
+    </w:p>
+    <w:p>
+      <w:pPr>
+        <w:spacing w:after="0" w:line="285" w:lineRule="atLeast"/>
+        <w:jc w:val="both"/>
+        <w:rPr>
+          <w:rFonts w:ascii="Times New Roman" w:eastAsia="Times New Roman" w:hAnsi="Times New Roman" w:cs="Times New Roman"/>
+          <w:color w:val="000000" w:themeColor="text1"/>
+          <w:sz w:val="24"/>
+          <w:szCs w:val="24"/>
+          <w:lang w:eastAsia="es-CO"/>
+        </w:rPr>
+      </w:pPr>
+    </w:p>
+    <w:p>
+      <w:pPr>
+        <w:spacing w:after="0" w:line="285" w:lineRule="atLeast"/>
+        <w:jc w:val="both"/>
+        <w:rPr>
+          <w:rFonts w:ascii="Times New Roman" w:eastAsia="Times New Roman" w:hAnsi="Times New Roman" w:cs="Times New Roman"/>
+          <w:color w:val="000000" w:themeColor="text1"/>
+          <w:sz w:val="24"/>
+          <w:szCs w:val="24"/>
+          <w:lang w:eastAsia="es-CO"/>
+        </w:rPr>
+      </w:pPr>
+    </w:p>
+    <w:p>
+      <w:pPr>
+        <w:spacing w:after="0" w:line="285" w:lineRule="atLeast"/>
+        <w:jc w:val="both"/>
+        <w:rPr>
+          <w:rFonts w:ascii="Times New Roman" w:eastAsia="Times New Roman" w:hAnsi="Times New Roman" w:cs="Times New Roman"/>
+          <w:color w:val="000000" w:themeColor="text1"/>
+          <w:sz w:val="24"/>
+          <w:szCs w:val="24"/>
+          <w:lang w:eastAsia="es-CO"/>
+        </w:rPr>
+      </w:pPr>
+      <w:r>
+        <w:rPr>
+          <w:rFonts w:ascii="Times New Roman" w:eastAsia="Times New Roman" w:hAnsi="Times New Roman" w:cs="Times New Roman"/>
+          <w:color w:val="000000" w:themeColor="text1"/>
+          <w:sz w:val="24"/>
+          <w:szCs w:val="24"/>
+          <w:lang w:eastAsia="es-CO"/>
+        </w:rPr>
         <w:t xml:space="preserve">La lentitud de las reformas y el origen social de los presidentes mexicanos (caudillos terratenientes en su mayoría) impidió que los años que le siguieron a la </w:t>
       </w:r>
       <w:r>
@@ -12761,6 +13589,7 @@
                 <w:sz w:val="24"/>
                 <w:szCs w:val="24"/>
               </w:rPr>
+              <w:lastRenderedPageBreak/>
               <w:t>Código Shutterstock (o URL o la ruta en AulaPlaneta)</w:t>
             </w:r>
           </w:p>
@@ -12810,7 +13639,7 @@
                 <w:lang w:val="es-CO"/>
               </w:rPr>
             </w:pPr>
-            <w:hyperlink r:id="rId25" w:history="1">
+            <w:hyperlink r:id="rId26" w:history="1">
               <w:r>
                 <w:rPr>
                   <w:rStyle w:val="Hipervnculo"/>
@@ -12858,7 +13687,7 @@
                           <pic:cNvPicPr/>
                         </pic:nvPicPr>
                         <pic:blipFill>
-                          <a:blip r:embed="rId26" cstate="print">
+                          <a:blip r:embed="rId27" cstate="print">
                             <a:extLst>
                               <a:ext uri="{28A0092B-C50C-407E-A947-70E740481C1C}">
                                 <a14:useLocalDpi xmlns:a14="http://schemas.microsoft.com/office/drawing/2010/main" val="0"/>
@@ -13151,7 +13980,7 @@
         </w:rPr>
         <w:t>la creación de sindicatos [</w:t>
       </w:r>
-      <w:hyperlink r:id="rId27" w:history="1">
+      <w:hyperlink r:id="rId28" w:history="1">
         <w:r>
           <w:rPr>
             <w:rStyle w:val="Hipervnculo"/>
@@ -13203,6 +14032,7 @@
           <w:color w:val="1F497D" w:themeColor="text2"/>
           <w:sz w:val="24"/>
           <w:szCs w:val="24"/>
+          <w:highlight w:val="red"/>
           <w:lang w:eastAsia="es-CO"/>
         </w:rPr>
         <w:t>http://hispanicasaber.planetasaber.com/encyclopedia/default.asp?idreg=60036&amp;ruta=Buscador</w:t>
@@ -13405,7 +14235,19 @@
           <w:szCs w:val="24"/>
           <w:lang w:eastAsia="es-CO"/>
         </w:rPr>
-        <w:t xml:space="preserve"> compañías encargadas de explotar el petróleo dejaron de ser para los inversionistas extranjeros y pasaron a ser de los mexicanos.</w:t>
+        <w:t xml:space="preserve"> compañías encargadas de explotar el petróleo dejaron de ser para los inversionistas extranjeros y pasaron a ser de los m</w:t>
+      </w:r>
+      <w:bookmarkStart w:id="6" w:name="_GoBack"/>
+      <w:bookmarkEnd w:id="6"/>
+      <w:r>
+        <w:rPr>
+          <w:rFonts w:ascii="Times New Roman" w:eastAsia="Times New Roman" w:hAnsi="Times New Roman" w:cs="Times New Roman"/>
+          <w:color w:val="000000" w:themeColor="text1"/>
+          <w:sz w:val="24"/>
+          <w:szCs w:val="24"/>
+          <w:lang w:eastAsia="es-CO"/>
+        </w:rPr>
+        <w:t>exicanos.</w:t>
       </w:r>
     </w:p>
     <w:p>
@@ -13717,8 +14559,8 @@
           <w:lang w:eastAsia="es-CO"/>
         </w:rPr>
       </w:pPr>
-      <w:bookmarkStart w:id="5" w:name="IDA5VE2F"/>
-      <w:bookmarkEnd w:id="5"/>
+      <w:bookmarkStart w:id="7" w:name="IDA5VE2F"/>
+      <w:bookmarkEnd w:id="7"/>
       <w:r>
         <w:rPr>
           <w:rFonts w:ascii="Times New Roman" w:hAnsi="Times New Roman" w:cs="Times New Roman"/>
@@ -13727,6 +14569,7 @@
           <w:szCs w:val="24"/>
           <w:highlight w:val="yellow"/>
         </w:rPr>
+        <w:lastRenderedPageBreak/>
         <w:t>[SECCIÓN 2]</w:t>
       </w:r>
       <w:r>
@@ -13872,6 +14715,11 @@
     </w:p>
     <w:p>
       <w:pPr>
+        <w:pStyle w:val="Prrafodelista"/>
+        <w:numPr>
+          <w:ilvl w:val="0"/>
+          <w:numId w:val="12"/>
+        </w:numPr>
         <w:spacing w:after="0" w:line="285" w:lineRule="atLeast"/>
         <w:jc w:val="both"/>
         <w:rPr>
@@ -13890,7 +14738,104 @@
           <w:szCs w:val="24"/>
           <w:lang w:eastAsia="es-CO"/>
         </w:rPr>
-        <w:t>Dio visibilidad a múltiples aspectos que conformar la identidad nacional. El nacionalismo, el agrarismo y el indigenismo comenzaron a brillar y a ocupar un lugar en la sociedad. Así mismo, el notable número de mestizos de ese país pudieron ser sujetos de derechos.</w:t>
+        <w:t>Dio visibilidad a múltiples aspectos que conforma</w:t>
+      </w:r>
+      <w:r>
+        <w:rPr>
+          <w:rFonts w:ascii="Times New Roman" w:eastAsia="Times New Roman" w:hAnsi="Times New Roman" w:cs="Times New Roman"/>
+          <w:color w:val="000000" w:themeColor="text1"/>
+          <w:sz w:val="24"/>
+          <w:szCs w:val="24"/>
+          <w:lang w:eastAsia="es-CO"/>
+        </w:rPr>
+        <w:t>r</w:t>
+      </w:r>
+      <w:r>
+        <w:rPr>
+          <w:rFonts w:ascii="Times New Roman" w:eastAsia="Times New Roman" w:hAnsi="Times New Roman" w:cs="Times New Roman"/>
+          <w:color w:val="000000" w:themeColor="text1"/>
+          <w:sz w:val="24"/>
+          <w:szCs w:val="24"/>
+          <w:lang w:eastAsia="es-CO"/>
+        </w:rPr>
+        <w:t xml:space="preserve"> la identidad nacional. </w:t>
+      </w:r>
+    </w:p>
+    <w:p>
+      <w:pPr>
+        <w:pStyle w:val="Prrafodelista"/>
+        <w:numPr>
+          <w:ilvl w:val="0"/>
+          <w:numId w:val="12"/>
+        </w:numPr>
+        <w:spacing w:after="0" w:line="285" w:lineRule="atLeast"/>
+        <w:jc w:val="both"/>
+        <w:rPr>
+          <w:rFonts w:ascii="Times New Roman" w:eastAsia="Times New Roman" w:hAnsi="Times New Roman" w:cs="Times New Roman"/>
+          <w:color w:val="000000" w:themeColor="text1"/>
+          <w:sz w:val="24"/>
+          <w:szCs w:val="24"/>
+          <w:lang w:eastAsia="es-CO"/>
+        </w:rPr>
+      </w:pPr>
+      <w:r>
+        <w:rPr>
+          <w:rFonts w:ascii="Times New Roman" w:eastAsia="Times New Roman" w:hAnsi="Times New Roman" w:cs="Times New Roman"/>
+          <w:color w:val="000000" w:themeColor="text1"/>
+          <w:sz w:val="24"/>
+          <w:szCs w:val="24"/>
+          <w:lang w:eastAsia="es-CO"/>
+        </w:rPr>
+        <w:t xml:space="preserve">Dio visibilidad a múltiples aspectos que </w:t>
+      </w:r>
+      <w:r>
+        <w:rPr>
+          <w:rFonts w:ascii="Times New Roman" w:eastAsia="Times New Roman" w:hAnsi="Times New Roman" w:cs="Times New Roman"/>
+          <w:color w:val="000000" w:themeColor="text1"/>
+          <w:sz w:val="24"/>
+          <w:szCs w:val="24"/>
+          <w:highlight w:val="green"/>
+          <w:lang w:eastAsia="es-CO"/>
+        </w:rPr>
+        <w:t>conforman</w:t>
+      </w:r>
+      <w:r>
+        <w:rPr>
+          <w:rFonts w:ascii="Times New Roman" w:eastAsia="Times New Roman" w:hAnsi="Times New Roman" w:cs="Times New Roman"/>
+          <w:color w:val="000000" w:themeColor="text1"/>
+          <w:sz w:val="24"/>
+          <w:szCs w:val="24"/>
+          <w:lang w:eastAsia="es-CO"/>
+        </w:rPr>
+        <w:t xml:space="preserve"> la identidad nacional.</w:t>
+      </w:r>
+    </w:p>
+    <w:p>
+      <w:pPr>
+        <w:pStyle w:val="Prrafodelista"/>
+        <w:numPr>
+          <w:ilvl w:val="0"/>
+          <w:numId w:val="12"/>
+        </w:numPr>
+        <w:spacing w:after="0" w:line="285" w:lineRule="atLeast"/>
+        <w:jc w:val="both"/>
+        <w:rPr>
+          <w:rFonts w:ascii="Times New Roman" w:eastAsia="Times New Roman" w:hAnsi="Times New Roman" w:cs="Times New Roman"/>
+          <w:color w:val="000000" w:themeColor="text1"/>
+          <w:sz w:val="24"/>
+          <w:szCs w:val="24"/>
+          <w:lang w:eastAsia="es-CO"/>
+        </w:rPr>
+      </w:pPr>
+      <w:r>
+        <w:rPr>
+          <w:rFonts w:ascii="Times New Roman" w:eastAsia="Times New Roman" w:hAnsi="Times New Roman" w:cs="Times New Roman"/>
+          <w:color w:val="000000" w:themeColor="text1"/>
+          <w:sz w:val="24"/>
+          <w:szCs w:val="24"/>
+          <w:lang w:eastAsia="es-CO"/>
+        </w:rPr>
+        <w:t>El nacionalismo, el agrarismo y el indigenismo comenzaron a brillar y a ocupar un lugar en la sociedad. Así mismo, el notable número de mestizos de ese país pudieron ser sujetos de derechos.</w:t>
       </w:r>
     </w:p>
     <w:p>
@@ -14179,7 +15124,7 @@
                 <w:lang w:val="en-US"/>
               </w:rPr>
             </w:pPr>
-            <w:hyperlink r:id="rId28" w:history="1">
+            <w:hyperlink r:id="rId29" w:history="1">
               <w:r>
                 <w:rPr>
                   <w:rStyle w:val="Hipervnculo"/>
@@ -14216,7 +15161,7 @@
                           <pic:cNvPicPr/>
                         </pic:nvPicPr>
                         <pic:blipFill>
-                          <a:blip r:embed="rId29" cstate="print">
+                          <a:blip r:embed="rId30" cstate="print">
                             <a:extLst>
                               <a:ext uri="{28A0092B-C50C-407E-A947-70E740481C1C}">
                                 <a14:useLocalDpi xmlns:a14="http://schemas.microsoft.com/office/drawing/2010/main" val="0"/>
@@ -14451,8 +15396,8 @@
           <w:szCs w:val="24"/>
         </w:rPr>
       </w:pPr>
-      <w:bookmarkStart w:id="6" w:name="IDA2OCGF"/>
-      <w:bookmarkEnd w:id="6"/>
+      <w:bookmarkStart w:id="8" w:name="IDA2OCGF"/>
+      <w:bookmarkEnd w:id="8"/>
     </w:p>
     <w:tbl>
       <w:tblPr>
@@ -14491,7 +15436,6 @@
                 <w:sz w:val="24"/>
                 <w:szCs w:val="24"/>
               </w:rPr>
-              <w:lastRenderedPageBreak/>
               <w:t>Practica. Recurso nuevo</w:t>
             </w:r>
           </w:p>
@@ -14624,7 +15568,18 @@
                 <w:sz w:val="24"/>
                 <w:szCs w:val="24"/>
               </w:rPr>
-              <w:t>La Revolución m</w:t>
+              <w:t xml:space="preserve">La Revolución </w:t>
+            </w:r>
+            <w:commentRangeStart w:id="9"/>
+            <w:r>
+              <w:rPr>
+                <w:rFonts w:ascii="Times New Roman" w:hAnsi="Times New Roman" w:cs="Times New Roman"/>
+                <w:color w:val="000000" w:themeColor="text1"/>
+                <w:sz w:val="24"/>
+                <w:szCs w:val="24"/>
+                <w:highlight w:val="green"/>
+              </w:rPr>
+              <w:t>m</w:t>
             </w:r>
             <w:r>
               <w:rPr>
@@ -14634,6 +15589,14 @@
                 <w:szCs w:val="24"/>
               </w:rPr>
               <w:t>exicana</w:t>
+            </w:r>
+            <w:commentRangeEnd w:id="9"/>
+            <w:r>
+              <w:rPr>
+                <w:rStyle w:val="Refdecomentario"/>
+                <w:lang w:val="es-CO"/>
+              </w:rPr>
+              <w:commentReference w:id="9"/>
             </w:r>
           </w:p>
         </w:tc>
@@ -14704,7 +15667,26 @@
                 <w:szCs w:val="24"/>
                 <w:lang w:val="es-ES"/>
               </w:rPr>
-              <w:t>exicana</w:t>
+              <w:t>e</w:t>
+            </w:r>
+            <w:r>
+              <w:rPr>
+                <w:rFonts w:ascii="Times New Roman" w:hAnsi="Times New Roman" w:cs="Times New Roman"/>
+                <w:sz w:val="24"/>
+                <w:szCs w:val="24"/>
+                <w:highlight w:val="green"/>
+                <w:lang w:val="es-ES"/>
+              </w:rPr>
+              <w:t>x</w:t>
+            </w:r>
+            <w:r>
+              <w:rPr>
+                <w:rFonts w:ascii="Times New Roman" w:hAnsi="Times New Roman" w:cs="Times New Roman"/>
+                <w:sz w:val="24"/>
+                <w:szCs w:val="24"/>
+                <w:lang w:val="es-ES"/>
+              </w:rPr>
+              <w:t>icana</w:t>
             </w:r>
           </w:p>
         </w:tc>
@@ -14765,6 +15747,7 @@
           <w:szCs w:val="24"/>
           <w:highlight w:val="yellow"/>
         </w:rPr>
+        <w:lastRenderedPageBreak/>
         <w:t>[SECCIÓN 2]</w:t>
       </w:r>
       <w:r>
@@ -14851,8 +15834,8 @@
                 <w:szCs w:val="24"/>
               </w:rPr>
             </w:pPr>
-            <w:bookmarkStart w:id="7" w:name="IDAFRCGF"/>
-            <w:bookmarkEnd w:id="7"/>
+            <w:bookmarkStart w:id="10" w:name="IDAFRCGF"/>
+            <w:bookmarkEnd w:id="10"/>
             <w:r>
               <w:rPr>
                 <w:rFonts w:ascii="Times New Roman" w:hAnsi="Times New Roman" w:cs="Times New Roman"/>
@@ -15781,7 +16764,26 @@
           <w:sz w:val="24"/>
           <w:szCs w:val="24"/>
         </w:rPr>
-        <w:t xml:space="preserve"> estas características: </w:t>
+        <w:t xml:space="preserve"> estas características</w:t>
+      </w:r>
+      <w:r>
+        <w:rPr>
+          <w:rFonts w:ascii="Times New Roman" w:hAnsi="Times New Roman" w:cs="Times New Roman"/>
+          <w:color w:val="000000" w:themeColor="text1"/>
+          <w:sz w:val="24"/>
+          <w:szCs w:val="24"/>
+          <w:highlight w:val="green"/>
+        </w:rPr>
+        <w:t>:</w:t>
+      </w:r>
+      <w:r>
+        <w:rPr>
+          <w:rFonts w:ascii="Times New Roman" w:hAnsi="Times New Roman" w:cs="Times New Roman"/>
+          <w:color w:val="000000" w:themeColor="text1"/>
+          <w:sz w:val="24"/>
+          <w:szCs w:val="24"/>
+        </w:rPr>
+        <w:t xml:space="preserve"> </w:t>
       </w:r>
     </w:p>
     <w:p>
@@ -15806,7 +16808,6 @@
           <w:sz w:val="24"/>
           <w:szCs w:val="24"/>
         </w:rPr>
-        <w:lastRenderedPageBreak/>
         <w:t>Económicas:</w:t>
       </w:r>
       <w:r>
@@ -16087,14 +17088,31 @@
         </w:rPr>
         <w:t xml:space="preserve">, </w:t>
       </w:r>
-      <w:r>
-        <w:rPr>
-          <w:rFonts w:ascii="Times New Roman" w:hAnsi="Times New Roman" w:cs="Times New Roman"/>
-          <w:color w:val="000000" w:themeColor="text1"/>
-          <w:sz w:val="24"/>
-          <w:szCs w:val="24"/>
-        </w:rPr>
-        <w:t>etc.</w:t>
+      <w:commentRangeStart w:id="11"/>
+      <w:r>
+        <w:rPr>
+          <w:rFonts w:ascii="Times New Roman" w:hAnsi="Times New Roman" w:cs="Times New Roman"/>
+          <w:color w:val="000000" w:themeColor="text1"/>
+          <w:sz w:val="24"/>
+          <w:szCs w:val="24"/>
+        </w:rPr>
+        <w:t>etc</w:t>
+      </w:r>
+      <w:commentRangeEnd w:id="11"/>
+      <w:r>
+        <w:rPr>
+          <w:rStyle w:val="Refdecomentario"/>
+        </w:rPr>
+        <w:commentReference w:id="11"/>
+      </w:r>
+      <w:r>
+        <w:rPr>
+          <w:rFonts w:ascii="Times New Roman" w:hAnsi="Times New Roman" w:cs="Times New Roman"/>
+          <w:color w:val="000000" w:themeColor="text1"/>
+          <w:sz w:val="24"/>
+          <w:szCs w:val="24"/>
+        </w:rPr>
+        <w:t>.</w:t>
       </w:r>
     </w:p>
     <w:p>
@@ -16126,6 +17144,7 @@
           <w:sz w:val="24"/>
           <w:szCs w:val="24"/>
         </w:rPr>
+        <w:lastRenderedPageBreak/>
         <w:t xml:space="preserve">Debido a que los países eran fundamentalmente </w:t>
       </w:r>
       <w:proofErr w:type="spellStart"/>
@@ -16501,7 +17520,7 @@
                 <w:lang w:val="en"/>
               </w:rPr>
             </w:pPr>
-            <w:hyperlink r:id="rId30" w:history="1">
+            <w:hyperlink r:id="rId31" w:history="1">
               <w:r>
                 <w:rPr>
                   <w:rStyle w:val="Hipervnculo"/>
@@ -16549,7 +17568,7 @@
                           <pic:cNvPicPr/>
                         </pic:nvPicPr>
                         <pic:blipFill>
-                          <a:blip r:embed="rId31" cstate="print">
+                          <a:blip r:embed="rId32" cstate="print">
                             <a:extLst>
                               <a:ext uri="{28A0092B-C50C-407E-A947-70E740481C1C}">
                                 <a14:useLocalDpi xmlns:a14="http://schemas.microsoft.com/office/drawing/2010/main" val="0"/>
@@ -17119,7 +18138,17 @@
           <w:sz w:val="24"/>
           <w:szCs w:val="24"/>
         </w:rPr>
-        <w:t>. Su idea de nación estaba asociada a “orden y progreso”. El orden, dado por la autoridad y la fuerza; y el progreso, dado por la entrega de los recursos nacionales</w:t>
+        <w:t xml:space="preserve">. Su idea de nación estaba asociada a “orden y progreso”. El orden, dado por la autoridad y la fuerza; y el progreso, dado por la entrega de los recursos </w:t>
+      </w:r>
+      <w:r>
+        <w:rPr>
+          <w:rFonts w:ascii="Times New Roman" w:hAnsi="Times New Roman" w:cs="Times New Roman"/>
+          <w:color w:val="000000" w:themeColor="text1"/>
+          <w:sz w:val="24"/>
+          <w:szCs w:val="24"/>
+        </w:rPr>
+        <w:lastRenderedPageBreak/>
+        <w:t>nacionales</w:t>
       </w:r>
       <w:r>
         <w:rPr>
@@ -17997,7 +19026,6 @@
                 <w:sz w:val="24"/>
                 <w:szCs w:val="24"/>
               </w:rPr>
-              <w:lastRenderedPageBreak/>
               <w:t>Código</w:t>
             </w:r>
           </w:p>
@@ -18264,6 +19292,7 @@
                 <w:noProof/>
                 <w:lang w:eastAsia="es-CO"/>
               </w:rPr>
+              <w:lastRenderedPageBreak/>
               <w:drawing>
                 <wp:inline distT="0" distB="0" distL="0" distR="0">
                   <wp:extent cx="2172970" cy="1104900"/>
@@ -18282,7 +19311,7 @@
                           </pic:cNvPicPr>
                         </pic:nvPicPr>
                         <pic:blipFill>
-                          <a:blip r:embed="rId32" cstate="print">
+                          <a:blip r:embed="rId33" cstate="print">
                             <a:extLst>
                               <a:ext uri="{28A0092B-C50C-407E-A947-70E740481C1C}">
                                 <a14:useLocalDpi xmlns:a14="http://schemas.microsoft.com/office/drawing/2010/main" val="0"/>
@@ -18360,6 +19389,7 @@
                 <w:sz w:val="24"/>
                 <w:szCs w:val="24"/>
               </w:rPr>
+              <w:lastRenderedPageBreak/>
               <w:t>Pie de imagen</w:t>
             </w:r>
           </w:p>
@@ -19059,7 +20089,6 @@
           <w:sz w:val="24"/>
           <w:szCs w:val="24"/>
         </w:rPr>
-        <w:lastRenderedPageBreak/>
         <w:t xml:space="preserve">De otro lado, la imposibilidad de importar bienes de consumo y la baja en la demanda de materias primas </w:t>
       </w:r>
       <w:r>
@@ -19465,17 +20494,46 @@
           <w:sz w:val="24"/>
           <w:szCs w:val="24"/>
         </w:rPr>
-        <w:t>José Carlos Mariátegui</w:t>
-      </w:r>
-      <w:r>
-        <w:rPr>
-          <w:rFonts w:ascii="Times New Roman" w:hAnsi="Times New Roman" w:cs="Times New Roman"/>
-          <w:b/>
-          <w:color w:val="000000" w:themeColor="text1"/>
-          <w:sz w:val="24"/>
-          <w:szCs w:val="24"/>
-        </w:rPr>
-        <w:t xml:space="preserve"> [VER]</w:t>
+        <w:t xml:space="preserve">José Carlos </w:t>
+      </w:r>
+      <w:commentRangeStart w:id="12"/>
+      <w:r>
+        <w:rPr>
+          <w:rFonts w:ascii="Times New Roman" w:hAnsi="Times New Roman" w:cs="Times New Roman"/>
+          <w:b/>
+          <w:color w:val="000000" w:themeColor="text1"/>
+          <w:sz w:val="24"/>
+          <w:szCs w:val="24"/>
+        </w:rPr>
+        <w:t>Mariátegui</w:t>
+      </w:r>
+      <w:commentRangeEnd w:id="12"/>
+      <w:r>
+        <w:rPr>
+          <w:rStyle w:val="Refdecomentario"/>
+        </w:rPr>
+        <w:commentReference w:id="12"/>
+      </w:r>
+      <w:r>
+        <w:rPr>
+          <w:rFonts w:ascii="Times New Roman" w:hAnsi="Times New Roman" w:cs="Times New Roman"/>
+          <w:b/>
+          <w:color w:val="000000" w:themeColor="text1"/>
+          <w:sz w:val="24"/>
+          <w:szCs w:val="24"/>
+        </w:rPr>
+        <w:t xml:space="preserve"> </w:t>
+      </w:r>
+      <w:r>
+        <w:rPr>
+          <w:rFonts w:ascii="Times New Roman" w:hAnsi="Times New Roman" w:cs="Times New Roman"/>
+          <w:b/>
+          <w:color w:val="000000" w:themeColor="text1"/>
+          <w:sz w:val="24"/>
+          <w:szCs w:val="24"/>
+          <w:highlight w:val="red"/>
+        </w:rPr>
+        <w:t>[VER]</w:t>
       </w:r>
       <w:r>
         <w:t xml:space="preserve"> </w:t>
@@ -19952,7 +21010,7 @@
                 <w:lang w:val="fr-FR"/>
               </w:rPr>
             </w:pPr>
-            <w:hyperlink r:id="rId33" w:history="1">
+            <w:hyperlink r:id="rId34" w:history="1">
               <w:r>
                 <w:rPr>
                   <w:rStyle w:val="Hipervnculo"/>
@@ -20000,7 +21058,7 @@
                           <pic:cNvPicPr/>
                         </pic:nvPicPr>
                         <pic:blipFill>
-                          <a:blip r:embed="rId34" cstate="print">
+                          <a:blip r:embed="rId35" cstate="print">
                             <a:extLst>
                               <a:ext uri="{28A0092B-C50C-407E-A947-70E740481C1C}">
                                 <a14:useLocalDpi xmlns:a14="http://schemas.microsoft.com/office/drawing/2010/main" val="0"/>
@@ -20314,81 +21372,81 @@
           <w:sz w:val="24"/>
           <w:szCs w:val="24"/>
         </w:rPr>
+        <w:t>Nacionalismo</w:t>
+      </w:r>
+      <w:r>
+        <w:rPr>
+          <w:rFonts w:ascii="Times New Roman" w:hAnsi="Times New Roman" w:cs="Times New Roman"/>
+          <w:b/>
+          <w:color w:val="000000" w:themeColor="text1"/>
+          <w:sz w:val="24"/>
+          <w:szCs w:val="24"/>
+        </w:rPr>
+        <w:t xml:space="preserve"> y antiimperialismo:</w:t>
+      </w:r>
+      <w:r>
+        <w:rPr>
+          <w:rFonts w:ascii="Times New Roman" w:hAnsi="Times New Roman" w:cs="Times New Roman"/>
+          <w:color w:val="000000" w:themeColor="text1"/>
+          <w:sz w:val="24"/>
+          <w:szCs w:val="24"/>
+        </w:rPr>
+        <w:t xml:space="preserve"> debido a que los regímenes populistas querían </w:t>
+      </w:r>
+      <w:r>
+        <w:rPr>
+          <w:rFonts w:ascii="Times New Roman" w:hAnsi="Times New Roman" w:cs="Times New Roman"/>
+          <w:b/>
+          <w:color w:val="000000" w:themeColor="text1"/>
+          <w:sz w:val="24"/>
+          <w:szCs w:val="24"/>
+        </w:rPr>
+        <w:t>romper con los lazos de dependencia</w:t>
+      </w:r>
+      <w:r>
+        <w:rPr>
+          <w:rFonts w:ascii="Times New Roman" w:hAnsi="Times New Roman" w:cs="Times New Roman"/>
+          <w:color w:val="000000" w:themeColor="text1"/>
+          <w:sz w:val="24"/>
+          <w:szCs w:val="24"/>
+        </w:rPr>
+        <w:t xml:space="preserve"> que se habían desarrollado </w:t>
+      </w:r>
+      <w:r>
+        <w:rPr>
+          <w:rFonts w:ascii="Times New Roman" w:hAnsi="Times New Roman" w:cs="Times New Roman"/>
+          <w:color w:val="000000" w:themeColor="text1"/>
+          <w:sz w:val="24"/>
+          <w:szCs w:val="24"/>
+        </w:rPr>
+        <w:t xml:space="preserve">desde finales del siglo XIX y hasta la crisis de 1929, diseñaron políticas que pretendieron </w:t>
+      </w:r>
+      <w:r>
+        <w:rPr>
+          <w:rFonts w:ascii="Times New Roman" w:hAnsi="Times New Roman" w:cs="Times New Roman"/>
+          <w:color w:val="000000" w:themeColor="text1"/>
+          <w:sz w:val="24"/>
+          <w:szCs w:val="24"/>
+        </w:rPr>
+        <w:t>crear una economía basada en el impulso de industrias nacionales que garantiz</w:t>
+      </w:r>
+      <w:r>
+        <w:rPr>
+          <w:rFonts w:ascii="Times New Roman" w:hAnsi="Times New Roman" w:cs="Times New Roman"/>
+          <w:color w:val="000000" w:themeColor="text1"/>
+          <w:sz w:val="24"/>
+          <w:szCs w:val="24"/>
+        </w:rPr>
+        <w:t xml:space="preserve">aran la </w:t>
+      </w:r>
+      <w:r>
+        <w:rPr>
+          <w:rFonts w:ascii="Times New Roman" w:hAnsi="Times New Roman" w:cs="Times New Roman"/>
+          <w:color w:val="000000" w:themeColor="text1"/>
+          <w:sz w:val="24"/>
+          <w:szCs w:val="24"/>
+        </w:rPr>
         <w:lastRenderedPageBreak/>
-        <w:t>Nacionalismo</w:t>
-      </w:r>
-      <w:r>
-        <w:rPr>
-          <w:rFonts w:ascii="Times New Roman" w:hAnsi="Times New Roman" w:cs="Times New Roman"/>
-          <w:b/>
-          <w:color w:val="000000" w:themeColor="text1"/>
-          <w:sz w:val="24"/>
-          <w:szCs w:val="24"/>
-        </w:rPr>
-        <w:t xml:space="preserve"> y antiimperialismo:</w:t>
-      </w:r>
-      <w:r>
-        <w:rPr>
-          <w:rFonts w:ascii="Times New Roman" w:hAnsi="Times New Roman" w:cs="Times New Roman"/>
-          <w:color w:val="000000" w:themeColor="text1"/>
-          <w:sz w:val="24"/>
-          <w:szCs w:val="24"/>
-        </w:rPr>
-        <w:t xml:space="preserve"> debido a que los regímenes populistas querían </w:t>
-      </w:r>
-      <w:r>
-        <w:rPr>
-          <w:rFonts w:ascii="Times New Roman" w:hAnsi="Times New Roman" w:cs="Times New Roman"/>
-          <w:b/>
-          <w:color w:val="000000" w:themeColor="text1"/>
-          <w:sz w:val="24"/>
-          <w:szCs w:val="24"/>
-        </w:rPr>
-        <w:t>romper con los lazos de dependencia</w:t>
-      </w:r>
-      <w:r>
-        <w:rPr>
-          <w:rFonts w:ascii="Times New Roman" w:hAnsi="Times New Roman" w:cs="Times New Roman"/>
-          <w:color w:val="000000" w:themeColor="text1"/>
-          <w:sz w:val="24"/>
-          <w:szCs w:val="24"/>
-        </w:rPr>
-        <w:t xml:space="preserve"> que se habían desarrollado </w:t>
-      </w:r>
-      <w:r>
-        <w:rPr>
-          <w:rFonts w:ascii="Times New Roman" w:hAnsi="Times New Roman" w:cs="Times New Roman"/>
-          <w:color w:val="000000" w:themeColor="text1"/>
-          <w:sz w:val="24"/>
-          <w:szCs w:val="24"/>
-        </w:rPr>
-        <w:t xml:space="preserve">desde finales del siglo XIX y hasta la crisis de 1929, diseñaron políticas que pretendieron </w:t>
-      </w:r>
-      <w:r>
-        <w:rPr>
-          <w:rFonts w:ascii="Times New Roman" w:hAnsi="Times New Roman" w:cs="Times New Roman"/>
-          <w:color w:val="000000" w:themeColor="text1"/>
-          <w:sz w:val="24"/>
-          <w:szCs w:val="24"/>
-        </w:rPr>
-        <w:t>crear una economía basada en el impulso de industrias nacionales que garantiz</w:t>
-      </w:r>
-      <w:r>
-        <w:rPr>
-          <w:rFonts w:ascii="Times New Roman" w:hAnsi="Times New Roman" w:cs="Times New Roman"/>
-          <w:color w:val="000000" w:themeColor="text1"/>
-          <w:sz w:val="24"/>
-          <w:szCs w:val="24"/>
-        </w:rPr>
-        <w:t xml:space="preserve">aran la </w:t>
-      </w:r>
-      <w:r>
-        <w:rPr>
-          <w:rFonts w:ascii="Times New Roman" w:hAnsi="Times New Roman" w:cs="Times New Roman"/>
-          <w:color w:val="000000" w:themeColor="text1"/>
-          <w:sz w:val="24"/>
-          <w:szCs w:val="24"/>
-        </w:rPr>
         <w:t xml:space="preserve">producción de </w:t>
       </w:r>
       <w:r>
@@ -20778,8 +21836,8 @@
           <w:szCs w:val="24"/>
         </w:rPr>
       </w:pPr>
-      <w:bookmarkStart w:id="8" w:name="3309629"/>
-      <w:bookmarkEnd w:id="8"/>
+      <w:bookmarkStart w:id="13" w:name="3309629"/>
+      <w:bookmarkEnd w:id="13"/>
     </w:p>
     <w:tbl>
       <w:tblPr>
@@ -21596,161 +22654,172 @@
           <w:szCs w:val="24"/>
           <w:lang w:eastAsia="es-CO"/>
         </w:rPr>
+        <w:t xml:space="preserve">La exclusión </w:t>
+      </w:r>
+      <w:r>
+        <w:rPr>
+          <w:rFonts w:ascii="Times New Roman" w:eastAsia="Times New Roman" w:hAnsi="Times New Roman" w:cs="Times New Roman"/>
+          <w:color w:val="000000" w:themeColor="text1"/>
+          <w:sz w:val="24"/>
+          <w:szCs w:val="24"/>
+          <w:lang w:eastAsia="es-CO"/>
+        </w:rPr>
+        <w:t xml:space="preserve">y el despojo de tierras </w:t>
+      </w:r>
+      <w:r>
+        <w:rPr>
+          <w:rFonts w:ascii="Times New Roman" w:eastAsia="Times New Roman" w:hAnsi="Times New Roman" w:cs="Times New Roman"/>
+          <w:color w:val="000000" w:themeColor="text1"/>
+          <w:sz w:val="24"/>
+          <w:szCs w:val="24"/>
+          <w:lang w:eastAsia="es-CO"/>
+        </w:rPr>
+        <w:t>de la población indígena</w:t>
+      </w:r>
+      <w:r>
+        <w:rPr>
+          <w:rFonts w:ascii="Times New Roman" w:eastAsia="Times New Roman" w:hAnsi="Times New Roman" w:cs="Times New Roman"/>
+          <w:color w:val="000000" w:themeColor="text1"/>
+          <w:sz w:val="24"/>
+          <w:szCs w:val="24"/>
+          <w:lang w:eastAsia="es-CO"/>
+        </w:rPr>
+        <w:t>,</w:t>
+      </w:r>
+      <w:r>
+        <w:rPr>
+          <w:rFonts w:ascii="Times New Roman" w:eastAsia="Times New Roman" w:hAnsi="Times New Roman" w:cs="Times New Roman"/>
+          <w:color w:val="000000" w:themeColor="text1"/>
+          <w:sz w:val="24"/>
+          <w:szCs w:val="24"/>
+          <w:lang w:eastAsia="es-CO"/>
+        </w:rPr>
+        <w:t xml:space="preserve"> mayoritaria en ese país suramericano</w:t>
+      </w:r>
+      <w:r>
+        <w:rPr>
+          <w:rFonts w:ascii="Times New Roman" w:eastAsia="Times New Roman" w:hAnsi="Times New Roman" w:cs="Times New Roman"/>
+          <w:color w:val="000000" w:themeColor="text1"/>
+          <w:sz w:val="24"/>
+          <w:szCs w:val="24"/>
+          <w:lang w:eastAsia="es-CO"/>
+        </w:rPr>
+        <w:t>,</w:t>
+      </w:r>
+      <w:r>
+        <w:rPr>
+          <w:rFonts w:ascii="Times New Roman" w:eastAsia="Times New Roman" w:hAnsi="Times New Roman" w:cs="Times New Roman"/>
+          <w:color w:val="000000" w:themeColor="text1"/>
+          <w:sz w:val="24"/>
+          <w:szCs w:val="24"/>
+          <w:lang w:eastAsia="es-CO"/>
+        </w:rPr>
+        <w:t xml:space="preserve"> inspiró el pensamiento </w:t>
+      </w:r>
+      <w:r>
+        <w:rPr>
+          <w:rFonts w:ascii="Times New Roman" w:eastAsia="Times New Roman" w:hAnsi="Times New Roman" w:cs="Times New Roman"/>
+          <w:color w:val="000000" w:themeColor="text1"/>
+          <w:sz w:val="24"/>
+          <w:szCs w:val="24"/>
+          <w:lang w:eastAsia="es-CO"/>
+        </w:rPr>
+        <w:t xml:space="preserve">socialista </w:t>
+      </w:r>
+      <w:r>
+        <w:rPr>
+          <w:rFonts w:ascii="Times New Roman" w:eastAsia="Times New Roman" w:hAnsi="Times New Roman" w:cs="Times New Roman"/>
+          <w:color w:val="000000" w:themeColor="text1"/>
+          <w:sz w:val="24"/>
+          <w:szCs w:val="24"/>
+          <w:lang w:eastAsia="es-CO"/>
+        </w:rPr>
+        <w:t xml:space="preserve">de </w:t>
+      </w:r>
+      <w:r>
+        <w:rPr>
+          <w:rFonts w:ascii="Times New Roman" w:eastAsia="Times New Roman" w:hAnsi="Times New Roman" w:cs="Times New Roman"/>
+          <w:b/>
+          <w:color w:val="000000" w:themeColor="text1"/>
+          <w:sz w:val="24"/>
+          <w:szCs w:val="24"/>
+          <w:lang w:eastAsia="es-CO"/>
+        </w:rPr>
+        <w:t>José Carlos Mariátegui</w:t>
+      </w:r>
+      <w:r>
+        <w:rPr>
+          <w:rFonts w:ascii="Times New Roman" w:eastAsia="Times New Roman" w:hAnsi="Times New Roman" w:cs="Times New Roman"/>
+          <w:color w:val="000000" w:themeColor="text1"/>
+          <w:sz w:val="24"/>
+          <w:szCs w:val="24"/>
+          <w:lang w:eastAsia="es-CO"/>
+        </w:rPr>
+        <w:t xml:space="preserve">. Así mismo, la intervención de países como Estados Unidos e Inglaterra en la economía y política nacionales </w:t>
+      </w:r>
+      <w:r>
+        <w:rPr>
+          <w:rFonts w:ascii="Times New Roman" w:eastAsia="Times New Roman" w:hAnsi="Times New Roman" w:cs="Times New Roman"/>
+          <w:color w:val="000000" w:themeColor="text1"/>
+          <w:sz w:val="24"/>
+          <w:szCs w:val="24"/>
+          <w:lang w:eastAsia="es-CO"/>
+        </w:rPr>
+        <w:t xml:space="preserve">inspiró el pensamiento </w:t>
+      </w:r>
+      <w:r>
+        <w:rPr>
+          <w:rFonts w:ascii="Times New Roman" w:eastAsia="Times New Roman" w:hAnsi="Times New Roman" w:cs="Times New Roman"/>
+          <w:color w:val="000000" w:themeColor="text1"/>
+          <w:sz w:val="24"/>
+          <w:szCs w:val="24"/>
+          <w:lang w:eastAsia="es-CO"/>
+        </w:rPr>
+        <w:t xml:space="preserve">de </w:t>
+      </w:r>
+      <w:r>
+        <w:rPr>
+          <w:rFonts w:ascii="Times New Roman" w:eastAsia="Times New Roman" w:hAnsi="Times New Roman" w:cs="Times New Roman"/>
+          <w:b/>
+          <w:color w:val="000000" w:themeColor="text1"/>
+          <w:sz w:val="24"/>
+          <w:szCs w:val="24"/>
+          <w:lang w:eastAsia="es-CO"/>
+        </w:rPr>
+        <w:t>Víctor Raúl Haya de la Torre</w:t>
+      </w:r>
+      <w:r>
+        <w:rPr>
+          <w:rFonts w:ascii="Times New Roman" w:eastAsia="Times New Roman" w:hAnsi="Times New Roman" w:cs="Times New Roman"/>
+          <w:color w:val="000000" w:themeColor="text1"/>
+          <w:sz w:val="24"/>
+          <w:szCs w:val="24"/>
+          <w:lang w:eastAsia="es-CO"/>
+        </w:rPr>
+        <w:t xml:space="preserve"> y su partido </w:t>
+      </w:r>
+      <w:r>
+        <w:rPr>
+          <w:rFonts w:ascii="Times New Roman" w:eastAsia="Times New Roman" w:hAnsi="Times New Roman" w:cs="Times New Roman"/>
+          <w:b/>
+          <w:color w:val="000000" w:themeColor="text1"/>
+          <w:sz w:val="24"/>
+          <w:szCs w:val="24"/>
+          <w:lang w:eastAsia="es-CO"/>
+        </w:rPr>
+        <w:t xml:space="preserve">Alianza </w:t>
+      </w:r>
+      <w:r>
+        <w:rPr>
+          <w:rFonts w:ascii="Times New Roman" w:eastAsia="Times New Roman" w:hAnsi="Times New Roman" w:cs="Times New Roman"/>
+          <w:b/>
+          <w:color w:val="000000" w:themeColor="text1"/>
+          <w:sz w:val="24"/>
+          <w:szCs w:val="24"/>
+          <w:lang w:eastAsia="es-CO"/>
+        </w:rPr>
         <w:lastRenderedPageBreak/>
-        <w:t xml:space="preserve">La exclusión </w:t>
-      </w:r>
-      <w:r>
-        <w:rPr>
-          <w:rFonts w:ascii="Times New Roman" w:eastAsia="Times New Roman" w:hAnsi="Times New Roman" w:cs="Times New Roman"/>
-          <w:color w:val="000000" w:themeColor="text1"/>
-          <w:sz w:val="24"/>
-          <w:szCs w:val="24"/>
-          <w:lang w:eastAsia="es-CO"/>
-        </w:rPr>
-        <w:t xml:space="preserve">y el despojo de tierras </w:t>
-      </w:r>
-      <w:r>
-        <w:rPr>
-          <w:rFonts w:ascii="Times New Roman" w:eastAsia="Times New Roman" w:hAnsi="Times New Roman" w:cs="Times New Roman"/>
-          <w:color w:val="000000" w:themeColor="text1"/>
-          <w:sz w:val="24"/>
-          <w:szCs w:val="24"/>
-          <w:lang w:eastAsia="es-CO"/>
-        </w:rPr>
-        <w:t>de la población indígena</w:t>
-      </w:r>
-      <w:r>
-        <w:rPr>
-          <w:rFonts w:ascii="Times New Roman" w:eastAsia="Times New Roman" w:hAnsi="Times New Roman" w:cs="Times New Roman"/>
-          <w:color w:val="000000" w:themeColor="text1"/>
-          <w:sz w:val="24"/>
-          <w:szCs w:val="24"/>
-          <w:lang w:eastAsia="es-CO"/>
-        </w:rPr>
-        <w:t>,</w:t>
-      </w:r>
-      <w:r>
-        <w:rPr>
-          <w:rFonts w:ascii="Times New Roman" w:eastAsia="Times New Roman" w:hAnsi="Times New Roman" w:cs="Times New Roman"/>
-          <w:color w:val="000000" w:themeColor="text1"/>
-          <w:sz w:val="24"/>
-          <w:szCs w:val="24"/>
-          <w:lang w:eastAsia="es-CO"/>
-        </w:rPr>
-        <w:t xml:space="preserve"> mayoritaria en ese país suramericano</w:t>
-      </w:r>
-      <w:r>
-        <w:rPr>
-          <w:rFonts w:ascii="Times New Roman" w:eastAsia="Times New Roman" w:hAnsi="Times New Roman" w:cs="Times New Roman"/>
-          <w:color w:val="000000" w:themeColor="text1"/>
-          <w:sz w:val="24"/>
-          <w:szCs w:val="24"/>
-          <w:lang w:eastAsia="es-CO"/>
-        </w:rPr>
-        <w:t>,</w:t>
-      </w:r>
-      <w:r>
-        <w:rPr>
-          <w:rFonts w:ascii="Times New Roman" w:eastAsia="Times New Roman" w:hAnsi="Times New Roman" w:cs="Times New Roman"/>
-          <w:color w:val="000000" w:themeColor="text1"/>
-          <w:sz w:val="24"/>
-          <w:szCs w:val="24"/>
-          <w:lang w:eastAsia="es-CO"/>
-        </w:rPr>
-        <w:t xml:space="preserve"> inspiró el pensamiento </w:t>
-      </w:r>
-      <w:r>
-        <w:rPr>
-          <w:rFonts w:ascii="Times New Roman" w:eastAsia="Times New Roman" w:hAnsi="Times New Roman" w:cs="Times New Roman"/>
-          <w:color w:val="000000" w:themeColor="text1"/>
-          <w:sz w:val="24"/>
-          <w:szCs w:val="24"/>
-          <w:lang w:eastAsia="es-CO"/>
-        </w:rPr>
-        <w:t xml:space="preserve">socialista </w:t>
-      </w:r>
-      <w:r>
-        <w:rPr>
-          <w:rFonts w:ascii="Times New Roman" w:eastAsia="Times New Roman" w:hAnsi="Times New Roman" w:cs="Times New Roman"/>
-          <w:color w:val="000000" w:themeColor="text1"/>
-          <w:sz w:val="24"/>
-          <w:szCs w:val="24"/>
-          <w:lang w:eastAsia="es-CO"/>
-        </w:rPr>
-        <w:t xml:space="preserve">de </w:t>
-      </w:r>
-      <w:r>
-        <w:rPr>
-          <w:rFonts w:ascii="Times New Roman" w:eastAsia="Times New Roman" w:hAnsi="Times New Roman" w:cs="Times New Roman"/>
-          <w:b/>
-          <w:color w:val="000000" w:themeColor="text1"/>
-          <w:sz w:val="24"/>
-          <w:szCs w:val="24"/>
-          <w:lang w:eastAsia="es-CO"/>
-        </w:rPr>
-        <w:t>José Carlos Mariátegui</w:t>
-      </w:r>
-      <w:r>
-        <w:rPr>
-          <w:rFonts w:ascii="Times New Roman" w:eastAsia="Times New Roman" w:hAnsi="Times New Roman" w:cs="Times New Roman"/>
-          <w:color w:val="000000" w:themeColor="text1"/>
-          <w:sz w:val="24"/>
-          <w:szCs w:val="24"/>
-          <w:lang w:eastAsia="es-CO"/>
-        </w:rPr>
-        <w:t xml:space="preserve">. Así mismo, la intervención de países como Estados Unidos e Inglaterra en la economía y política nacionales </w:t>
-      </w:r>
-      <w:r>
-        <w:rPr>
-          <w:rFonts w:ascii="Times New Roman" w:eastAsia="Times New Roman" w:hAnsi="Times New Roman" w:cs="Times New Roman"/>
-          <w:color w:val="000000" w:themeColor="text1"/>
-          <w:sz w:val="24"/>
-          <w:szCs w:val="24"/>
-          <w:lang w:eastAsia="es-CO"/>
-        </w:rPr>
-        <w:t xml:space="preserve">inspiró el pensamiento </w:t>
-      </w:r>
-      <w:r>
-        <w:rPr>
-          <w:rFonts w:ascii="Times New Roman" w:eastAsia="Times New Roman" w:hAnsi="Times New Roman" w:cs="Times New Roman"/>
-          <w:color w:val="000000" w:themeColor="text1"/>
-          <w:sz w:val="24"/>
-          <w:szCs w:val="24"/>
-          <w:lang w:eastAsia="es-CO"/>
-        </w:rPr>
-        <w:t xml:space="preserve">de </w:t>
-      </w:r>
-      <w:r>
-        <w:rPr>
-          <w:rFonts w:ascii="Times New Roman" w:eastAsia="Times New Roman" w:hAnsi="Times New Roman" w:cs="Times New Roman"/>
-          <w:b/>
-          <w:color w:val="000000" w:themeColor="text1"/>
-          <w:sz w:val="24"/>
-          <w:szCs w:val="24"/>
-          <w:lang w:eastAsia="es-CO"/>
-        </w:rPr>
-        <w:t>Víctor Raúl Haya de la Torre</w:t>
-      </w:r>
-      <w:r>
-        <w:rPr>
-          <w:rFonts w:ascii="Times New Roman" w:eastAsia="Times New Roman" w:hAnsi="Times New Roman" w:cs="Times New Roman"/>
-          <w:color w:val="000000" w:themeColor="text1"/>
-          <w:sz w:val="24"/>
-          <w:szCs w:val="24"/>
-          <w:lang w:eastAsia="es-CO"/>
-        </w:rPr>
-        <w:t xml:space="preserve"> y su partido </w:t>
-      </w:r>
-      <w:r>
-        <w:rPr>
-          <w:rFonts w:ascii="Times New Roman" w:eastAsia="Times New Roman" w:hAnsi="Times New Roman" w:cs="Times New Roman"/>
-          <w:b/>
-          <w:color w:val="000000" w:themeColor="text1"/>
-          <w:sz w:val="24"/>
-          <w:szCs w:val="24"/>
-          <w:lang w:eastAsia="es-CO"/>
-        </w:rPr>
-        <w:t>Alianza Popular Revolucionaria Americana (APRA)</w:t>
+        <w:t>Popular Revolucionaria Americana (APRA)</w:t>
       </w:r>
       <w:r>
         <w:rPr>
@@ -21783,7 +22852,7 @@
         </w:rPr>
         <w:t xml:space="preserve"> </w:t>
       </w:r>
-      <w:hyperlink r:id="rId35" w:history="1">
+      <w:hyperlink r:id="rId36" w:history="1">
         <w:r>
           <w:rPr>
             <w:rStyle w:val="Hipervnculo"/>
@@ -22122,6 +23191,7 @@
                 <w:lang w:eastAsia="es-CO"/>
               </w:rPr>
             </w:pPr>
+            <w:commentRangeStart w:id="14"/>
             <w:r>
               <w:rPr>
                 <w:rFonts w:ascii="Times New Roman" w:eastAsia="Times New Roman" w:hAnsi="Times New Roman" w:cs="Times New Roman"/>
@@ -22131,20 +23201,39 @@
                 <w:szCs w:val="24"/>
                 <w:lang w:eastAsia="es-CO"/>
               </w:rPr>
-              <w:t xml:space="preserve">La Alianza Popular Revolucionaria Americana (APRA) </w:t>
+              <w:t xml:space="preserve">La </w:t>
+            </w:r>
+            <w:commentRangeEnd w:id="14"/>
+            <w:r>
+              <w:rPr>
+                <w:rStyle w:val="Refdecomentario"/>
+                <w:lang w:val="es-CO"/>
+              </w:rPr>
+              <w:commentReference w:id="14"/>
             </w:r>
             <w:r>
               <w:rPr>
                 <w:rFonts w:ascii="Times New Roman" w:eastAsia="Times New Roman" w:hAnsi="Times New Roman" w:cs="Times New Roman"/>
+                <w:b/>
                 <w:color w:val="000000" w:themeColor="text1"/>
                 <w:sz w:val="24"/>
                 <w:szCs w:val="24"/>
                 <w:lang w:eastAsia="es-CO"/>
               </w:rPr>
+              <w:t xml:space="preserve">Alianza Popular Revolucionaria Americana (APRA) </w:t>
+            </w:r>
+            <w:r>
+              <w:rPr>
+                <w:rFonts w:ascii="Times New Roman" w:eastAsia="Times New Roman" w:hAnsi="Times New Roman" w:cs="Times New Roman"/>
+                <w:color w:val="000000" w:themeColor="text1"/>
+                <w:sz w:val="24"/>
+                <w:szCs w:val="24"/>
+                <w:lang w:eastAsia="es-CO"/>
+              </w:rPr>
               <w:t>fue un partido político peruano fundado en México en 1924 por el peruano Víctor Raúl Haya de la Torre.</w:t>
             </w:r>
-            <w:bookmarkStart w:id="9" w:name="3484436"/>
-            <w:bookmarkEnd w:id="9"/>
+            <w:bookmarkStart w:id="15" w:name="3484436"/>
+            <w:bookmarkEnd w:id="15"/>
             <w:r>
               <w:rPr>
                 <w:rFonts w:ascii="Times New Roman" w:eastAsia="Times New Roman" w:hAnsi="Times New Roman" w:cs="Times New Roman"/>
@@ -22191,10 +23280,10 @@
           <w:lang w:eastAsia="es-CO"/>
         </w:rPr>
       </w:pPr>
-      <w:bookmarkStart w:id="10" w:name="3484433"/>
-      <w:bookmarkStart w:id="11" w:name="3484437"/>
-      <w:bookmarkEnd w:id="10"/>
-      <w:bookmarkEnd w:id="11"/>
+      <w:bookmarkStart w:id="16" w:name="3484433"/>
+      <w:bookmarkStart w:id="17" w:name="3484437"/>
+      <w:bookmarkEnd w:id="16"/>
+      <w:bookmarkEnd w:id="17"/>
     </w:p>
     <w:tbl>
       <w:tblPr>
@@ -22682,17 +23771,7 @@
           <w:sz w:val="24"/>
           <w:szCs w:val="24"/>
         </w:rPr>
-        <w:t xml:space="preserve">, que extraía banano utilizando la mano de obra local. Las condiciones de los trabajadores eran similares a las de los esclavos de la Colonia. Con su poder, esta empresa logró poner a sus pies a los </w:t>
-      </w:r>
-      <w:r>
-        <w:rPr>
-          <w:rFonts w:ascii="Times New Roman" w:hAnsi="Times New Roman" w:cs="Times New Roman"/>
-          <w:color w:val="000000" w:themeColor="text1"/>
-          <w:sz w:val="24"/>
-          <w:szCs w:val="24"/>
-        </w:rPr>
-        <w:lastRenderedPageBreak/>
-        <w:t xml:space="preserve">mandatarios de turno, que en ocasiones se prestaron para oprimir y perseguir a los trabajadores. </w:t>
+        <w:t xml:space="preserve">, que extraía banano utilizando la mano de obra local. Las condiciones de los trabajadores eran similares a las de los esclavos de la Colonia. Con su poder, esta empresa logró poner a sus pies a los mandatarios de turno, que en ocasiones se prestaron para oprimir y perseguir a los trabajadores. </w:t>
       </w:r>
       <w:r>
         <w:rPr>
@@ -22759,6 +23838,7 @@
                 <w:sz w:val="24"/>
                 <w:szCs w:val="24"/>
               </w:rPr>
+              <w:lastRenderedPageBreak/>
               <w:t>Imagen (fotografía, gráfica o ilustración)</w:t>
             </w:r>
           </w:p>
@@ -22981,7 +24061,7 @@
                 <w:lang w:val="es-CO"/>
               </w:rPr>
             </w:pPr>
-            <w:hyperlink r:id="rId36" w:history="1">
+            <w:hyperlink r:id="rId37" w:history="1">
               <w:r>
                 <w:rPr>
                   <w:rStyle w:val="Hipervnculo"/>
@@ -23029,7 +24109,7 @@
                           <pic:cNvPicPr/>
                         </pic:nvPicPr>
                         <pic:blipFill>
-                          <a:blip r:embed="rId37">
+                          <a:blip r:embed="rId38">
                             <a:extLst>
                               <a:ext uri="{28A0092B-C50C-407E-A947-70E740481C1C}">
                                 <a14:useLocalDpi xmlns:a14="http://schemas.microsoft.com/office/drawing/2010/main" val="0"/>
@@ -23462,7 +24542,7 @@
         </w:rPr>
         <w:t>[</w:t>
       </w:r>
-      <w:hyperlink r:id="rId38" w:history="1">
+      <w:hyperlink r:id="rId39" w:history="1">
         <w:r>
           <w:rPr>
             <w:rStyle w:val="Hipervnculo"/>
@@ -23765,7 +24845,35 @@
           <w:sz w:val="24"/>
           <w:szCs w:val="24"/>
         </w:rPr>
-        <w:t xml:space="preserve">, contando con Fuerzas Armadas. </w:t>
+        <w:t xml:space="preserve">, contando con </w:t>
+      </w:r>
+      <w:r>
+        <w:rPr>
+          <w:rFonts w:ascii="Times New Roman" w:hAnsi="Times New Roman" w:cs="Times New Roman"/>
+          <w:color w:val="000000" w:themeColor="text1"/>
+          <w:sz w:val="24"/>
+          <w:szCs w:val="24"/>
+          <w:highlight w:val="red"/>
+        </w:rPr>
+        <w:t>las</w:t>
+      </w:r>
+      <w:r>
+        <w:rPr>
+          <w:rFonts w:ascii="Times New Roman" w:hAnsi="Times New Roman" w:cs="Times New Roman"/>
+          <w:color w:val="000000" w:themeColor="text1"/>
+          <w:sz w:val="24"/>
+          <w:szCs w:val="24"/>
+        </w:rPr>
+        <w:t xml:space="preserve"> </w:t>
+      </w:r>
+      <w:r>
+        <w:rPr>
+          <w:rFonts w:ascii="Times New Roman" w:hAnsi="Times New Roman" w:cs="Times New Roman"/>
+          <w:color w:val="000000" w:themeColor="text1"/>
+          <w:sz w:val="24"/>
+          <w:szCs w:val="24"/>
+        </w:rPr>
+        <w:t xml:space="preserve">Fuerzas Armadas. </w:t>
       </w:r>
     </w:p>
     <w:p>
@@ -24014,9 +25122,39 @@
           <w:color w:val="000000" w:themeColor="text1"/>
           <w:sz w:val="24"/>
           <w:szCs w:val="24"/>
+          <w:highlight w:val="red"/>
+        </w:rPr>
+        <w:t>Estas políticas fueron posibles gracias a que Argentina había pasado por una época de prosperidad debido a que fue el único país de América Latina que siguió exportando sus productos a Europa. El ingreso de divisas se mantuvo mientras en el resto del contienen cayó.</w:t>
+      </w:r>
+      <w:r>
+        <w:rPr>
+          <w:rFonts w:ascii="Times New Roman" w:hAnsi="Times New Roman" w:cs="Times New Roman"/>
+          <w:color w:val="000000" w:themeColor="text1"/>
+          <w:sz w:val="24"/>
+          <w:szCs w:val="24"/>
+        </w:rPr>
+        <w:br/>
+      </w:r>
+    </w:p>
+    <w:p>
+      <w:pPr>
+        <w:rPr>
+          <w:rFonts w:ascii="Times New Roman" w:hAnsi="Times New Roman" w:cs="Times New Roman"/>
+          <w:color w:val="000000" w:themeColor="text1"/>
+          <w:sz w:val="24"/>
+          <w:szCs w:val="24"/>
+        </w:rPr>
+      </w:pPr>
+      <w:r>
+        <w:rPr>
+          <w:rFonts w:ascii="Times New Roman" w:hAnsi="Times New Roman" w:cs="Times New Roman"/>
+          <w:color w:val="000000" w:themeColor="text1"/>
+          <w:sz w:val="24"/>
+          <w:szCs w:val="24"/>
+          <w:highlight w:val="green"/>
         </w:rPr>
         <w:lastRenderedPageBreak/>
-        <w:t>Estas políticas fueron posibles gracias a que Argentina había pasado por una época de prosperidad debido a que fue el único país de América Latina que siguió exportando sus productos a Europa. El ingreso de divisas se mantuvo mientras en el resto del contienen cayó.</w:t>
+        <w:t>Estas políticas fueron posibles gracias a que Argentina había pasado por una época de prosperidad debido a que fue el único país de América Latina que durante la Segunda Guerra siguió exportando sus productos a Europa. El ingreso de divisas se mantuvo mientras en el resto del continente cayó.</w:t>
       </w:r>
       <w:r>
         <w:rPr>
@@ -24027,6 +25165,16 @@
         </w:rPr>
         <w:br/>
       </w:r>
+    </w:p>
+    <w:p>
+      <w:pPr>
+        <w:rPr>
+          <w:rFonts w:ascii="Times New Roman" w:hAnsi="Times New Roman" w:cs="Times New Roman"/>
+          <w:color w:val="000000" w:themeColor="text1"/>
+          <w:sz w:val="24"/>
+          <w:szCs w:val="24"/>
+        </w:rPr>
+      </w:pPr>
     </w:p>
     <w:tbl>
       <w:tblPr>
@@ -24376,7 +25524,7 @@
                           <pic:cNvPicPr/>
                         </pic:nvPicPr>
                         <pic:blipFill>
-                          <a:blip r:embed="rId39" cstate="print">
+                          <a:blip r:embed="rId40" cstate="print">
                             <a:extLst>
                               <a:ext uri="{28A0092B-C50C-407E-A947-70E740481C1C}">
                                 <a14:useLocalDpi xmlns:a14="http://schemas.microsoft.com/office/drawing/2010/main" val="0"/>
@@ -24533,6 +25681,7 @@
           <w:color w:val="000000" w:themeColor="text1"/>
           <w:sz w:val="24"/>
           <w:szCs w:val="24"/>
+          <w:highlight w:val="red"/>
         </w:rPr>
         <w:t>trajeron</w:t>
       </w:r>
@@ -24608,25 +25757,92 @@
           <w:szCs w:val="24"/>
         </w:rPr>
         <w:t>1952)</w:t>
+      </w:r>
+      <w:r>
+        <w:rPr>
+          <w:rFonts w:ascii="Times New Roman" w:hAnsi="Times New Roman" w:cs="Times New Roman"/>
+          <w:color w:val="000000" w:themeColor="text1"/>
+          <w:sz w:val="24"/>
+          <w:szCs w:val="24"/>
+        </w:rPr>
+        <w:t>.</w:t>
       </w:r>
     </w:p>
     <w:p>
       <w:pPr>
         <w:rPr>
-          <w:rFonts w:ascii="Times New Roman" w:eastAsia="Times New Roman" w:hAnsi="Times New Roman" w:cs="Times New Roman"/>
-          <w:color w:val="000000" w:themeColor="text1"/>
-          <w:sz w:val="24"/>
-          <w:szCs w:val="24"/>
-          <w:lang w:eastAsia="es-CO"/>
-        </w:rPr>
-      </w:pPr>
-      <w:r>
-        <w:rPr>
-          <w:rFonts w:ascii="Times New Roman" w:hAnsi="Times New Roman" w:cs="Times New Roman"/>
-          <w:color w:val="000000" w:themeColor="text1"/>
-          <w:sz w:val="24"/>
-          <w:szCs w:val="24"/>
-        </w:rPr>
+          <w:rFonts w:ascii="Times New Roman" w:hAnsi="Times New Roman" w:cs="Times New Roman"/>
+          <w:color w:val="000000" w:themeColor="text1"/>
+          <w:sz w:val="24"/>
+          <w:szCs w:val="24"/>
+        </w:rPr>
+      </w:pPr>
+      <w:r>
+        <w:rPr>
+          <w:rFonts w:ascii="Times New Roman" w:hAnsi="Times New Roman" w:cs="Times New Roman"/>
+          <w:color w:val="000000" w:themeColor="text1"/>
+          <w:sz w:val="24"/>
+          <w:szCs w:val="24"/>
+        </w:rPr>
+        <w:t xml:space="preserve">Sin embargo el mandato de Perón empezó a entrar en crisis. Su desatención a los sectores rurales le </w:t>
+      </w:r>
+      <w:r>
+        <w:rPr>
+          <w:rFonts w:ascii="Times New Roman" w:hAnsi="Times New Roman" w:cs="Times New Roman"/>
+          <w:color w:val="000000" w:themeColor="text1"/>
+          <w:sz w:val="24"/>
+          <w:szCs w:val="24"/>
+          <w:highlight w:val="green"/>
+        </w:rPr>
+        <w:t>trajo</w:t>
+      </w:r>
+      <w:r>
+        <w:rPr>
+          <w:rFonts w:ascii="Times New Roman" w:hAnsi="Times New Roman" w:cs="Times New Roman"/>
+          <w:color w:val="000000" w:themeColor="text1"/>
+          <w:sz w:val="24"/>
+          <w:szCs w:val="24"/>
+        </w:rPr>
+        <w:t xml:space="preserve"> la desconfianza de sectores de terratenientes que se sintieron desatendidos. Se sumó a ello la resistencia de la Iglesia católica, pues Perón promovió el reconocimiento de los hijos “ilegítimos” y la supresión de la enseñanza de cátedras de religión en los colegios. Además, sobrevino la muerte de su esposa Eva </w:t>
+      </w:r>
+      <w:r>
+        <w:rPr>
+          <w:rFonts w:ascii="Times New Roman" w:hAnsi="Times New Roman" w:cs="Times New Roman"/>
+          <w:color w:val="000000" w:themeColor="text1"/>
+          <w:sz w:val="24"/>
+          <w:szCs w:val="24"/>
+        </w:rPr>
+        <w:t>(julio de 1952)</w:t>
+      </w:r>
+    </w:p>
+    <w:p>
+      <w:pPr>
+        <w:rPr>
+          <w:rFonts w:ascii="Times New Roman" w:hAnsi="Times New Roman" w:cs="Times New Roman"/>
+          <w:color w:val="000000" w:themeColor="text1"/>
+          <w:sz w:val="24"/>
+          <w:szCs w:val="24"/>
+        </w:rPr>
+      </w:pPr>
+    </w:p>
+    <w:p>
+      <w:pPr>
+        <w:rPr>
+          <w:rFonts w:ascii="Times New Roman" w:eastAsia="Times New Roman" w:hAnsi="Times New Roman" w:cs="Times New Roman"/>
+          <w:color w:val="000000" w:themeColor="text1"/>
+          <w:sz w:val="24"/>
+          <w:szCs w:val="24"/>
+          <w:lang w:eastAsia="es-CO"/>
+        </w:rPr>
+      </w:pPr>
+      <w:r>
+        <w:rPr>
+          <w:rFonts w:ascii="Times New Roman" w:hAnsi="Times New Roman" w:cs="Times New Roman"/>
+          <w:color w:val="000000" w:themeColor="text1"/>
+          <w:sz w:val="24"/>
+          <w:szCs w:val="24"/>
+        </w:rPr>
+        <w:lastRenderedPageBreak/>
         <w:t xml:space="preserve">En 1955, tras un sangriento golpe de Estado, </w:t>
       </w:r>
       <w:r>
@@ -24647,7 +25863,7 @@
         </w:rPr>
         <w:t>[</w:t>
       </w:r>
-      <w:hyperlink r:id="rId40" w:history="1">
+      <w:hyperlink r:id="rId41" w:history="1">
         <w:r>
           <w:rPr>
             <w:rStyle w:val="Hipervnculo"/>
@@ -24674,7 +25890,44 @@
           <w:sz w:val="24"/>
           <w:szCs w:val="24"/>
         </w:rPr>
-        <w:t xml:space="preserve"> y s</w:t>
+        <w:t xml:space="preserve"> </w:t>
+      </w:r>
+      <w:r>
+        <w:rPr>
+          <w:rFonts w:ascii="Times New Roman" w:hAnsi="Times New Roman" w:cs="Times New Roman"/>
+          <w:color w:val="000000" w:themeColor="text1"/>
+          <w:sz w:val="24"/>
+          <w:szCs w:val="24"/>
+        </w:rPr>
+        <w:t xml:space="preserve"> </w:t>
+      </w:r>
+      <w:r>
+        <w:rPr>
+          <w:rFonts w:ascii="Times New Roman" w:hAnsi="Times New Roman" w:cs="Times New Roman"/>
+          <w:color w:val="000000" w:themeColor="text1"/>
+          <w:sz w:val="24"/>
+          <w:szCs w:val="24"/>
+          <w:highlight w:val="red"/>
+        </w:rPr>
+        <w:t>/BCRedir.aspx?URL=/encyclopedia/default.asp?idpack=13&amp;idpil=AU000790&amp;ruta=Buscador</w:t>
+      </w:r>
+      <w:r>
+        <w:rPr>
+          <w:rFonts w:ascii="Times New Roman" w:hAnsi="Times New Roman" w:cs="Times New Roman"/>
+          <w:color w:val="000000" w:themeColor="text1"/>
+          <w:sz w:val="24"/>
+          <w:szCs w:val="24"/>
+        </w:rPr>
+        <w:t xml:space="preserve"> </w:t>
+      </w:r>
+      <w:r>
+        <w:rPr>
+          <w:rFonts w:ascii="Times New Roman" w:hAnsi="Times New Roman" w:cs="Times New Roman"/>
+          <w:color w:val="000000" w:themeColor="text1"/>
+          <w:sz w:val="24"/>
+          <w:szCs w:val="24"/>
+        </w:rPr>
+        <w:t>y s</w:t>
       </w:r>
       <w:r>
         <w:rPr>
@@ -25009,7 +26262,6 @@
           <w:sz w:val="24"/>
           <w:szCs w:val="24"/>
         </w:rPr>
-        <w:lastRenderedPageBreak/>
         <w:t xml:space="preserve">Con la iniciativa del militar </w:t>
       </w:r>
       <w:r>
@@ -25054,16 +26306,35 @@
         </w:rPr>
         <w:t>Estado Novo</w:t>
       </w:r>
-      <w:r>
-        <w:rPr>
-          <w:rFonts w:ascii="Times New Roman" w:eastAsia="Times New Roman" w:hAnsi="Times New Roman" w:cs="Times New Roman"/>
-          <w:b/>
-          <w:color w:val="000000" w:themeColor="text1"/>
-          <w:sz w:val="24"/>
-          <w:szCs w:val="24"/>
-          <w:lang w:eastAsia="es-CO"/>
-        </w:rPr>
-        <w:t xml:space="preserve"> [VER]</w:t>
+      <w:commentRangeStart w:id="18"/>
+      <w:r>
+        <w:rPr>
+          <w:rFonts w:ascii="Times New Roman" w:eastAsia="Times New Roman" w:hAnsi="Times New Roman" w:cs="Times New Roman"/>
+          <w:b/>
+          <w:color w:val="000000" w:themeColor="text1"/>
+          <w:sz w:val="24"/>
+          <w:szCs w:val="24"/>
+          <w:lang w:eastAsia="es-CO"/>
+        </w:rPr>
+        <w:t xml:space="preserve"> </w:t>
+      </w:r>
+      <w:commentRangeEnd w:id="18"/>
+      <w:r>
+        <w:rPr>
+          <w:rStyle w:val="Refdecomentario"/>
+        </w:rPr>
+        <w:commentReference w:id="18"/>
+      </w:r>
+      <w:r>
+        <w:rPr>
+          <w:rFonts w:ascii="Times New Roman" w:eastAsia="Times New Roman" w:hAnsi="Times New Roman" w:cs="Times New Roman"/>
+          <w:b/>
+          <w:color w:val="000000" w:themeColor="text1"/>
+          <w:sz w:val="24"/>
+          <w:szCs w:val="24"/>
+          <w:lang w:eastAsia="es-CO"/>
+        </w:rPr>
+        <w:t>[VER]</w:t>
       </w:r>
       <w:r>
         <w:t xml:space="preserve"> </w:t>
@@ -25146,8 +26417,8 @@
           <w:lang w:eastAsia="es-CO"/>
         </w:rPr>
       </w:pPr>
-      <w:bookmarkStart w:id="12" w:name="INDICE02"/>
-      <w:bookmarkEnd w:id="12"/>
+      <w:bookmarkStart w:id="19" w:name="INDICE02"/>
+      <w:bookmarkEnd w:id="19"/>
       <w:r>
         <w:rPr>
           <w:rFonts w:ascii="Times New Roman" w:eastAsia="Times New Roman" w:hAnsi="Times New Roman" w:cs="Times New Roman"/>
@@ -25158,8 +26429,8 @@
         </w:rPr>
         <w:t>Vargas llegó al poder en 1930, tras un golpe de Estado</w:t>
       </w:r>
-      <w:bookmarkStart w:id="13" w:name="INDICE03"/>
-      <w:bookmarkEnd w:id="13"/>
+      <w:bookmarkStart w:id="20" w:name="INDICE03"/>
+      <w:bookmarkEnd w:id="20"/>
       <w:r>
         <w:rPr>
           <w:rFonts w:ascii="Times New Roman" w:eastAsia="Times New Roman" w:hAnsi="Times New Roman" w:cs="Times New Roman"/>
@@ -25601,7 +26872,7 @@
                 <w:lang w:val="es-CO"/>
               </w:rPr>
             </w:pPr>
-            <w:hyperlink r:id="rId41" w:history="1">
+            <w:hyperlink r:id="rId42" w:history="1">
               <w:r>
                 <w:rPr>
                   <w:rStyle w:val="Hipervnculo"/>
@@ -25649,7 +26920,7 @@
                           <pic:cNvPicPr/>
                         </pic:nvPicPr>
                         <pic:blipFill>
-                          <a:blip r:embed="rId42" cstate="print">
+                          <a:blip r:embed="rId43" cstate="print">
                             <a:extLst>
                               <a:ext uri="{28A0092B-C50C-407E-A947-70E740481C1C}">
                                 <a14:useLocalDpi xmlns:a14="http://schemas.microsoft.com/office/drawing/2010/main" val="0"/>
@@ -25810,8 +27081,8 @@
           <w:lang w:eastAsia="es-CO"/>
         </w:rPr>
       </w:pPr>
-      <w:bookmarkStart w:id="14" w:name="INDICE04"/>
-      <w:bookmarkEnd w:id="14"/>
+      <w:bookmarkStart w:id="21" w:name="INDICE04"/>
+      <w:bookmarkEnd w:id="21"/>
     </w:p>
     <w:p>
       <w:pPr>
@@ -26128,17 +27399,16 @@
           <w:lang w:eastAsia="es-CO"/>
         </w:rPr>
       </w:pPr>
-      <w:bookmarkStart w:id="15" w:name="INDICE05"/>
-      <w:bookmarkEnd w:id="15"/>
-      <w:r>
-        <w:rPr>
-          <w:rFonts w:ascii="Times New Roman" w:eastAsia="Times New Roman" w:hAnsi="Times New Roman" w:cs="Times New Roman"/>
-          <w:color w:val="000000" w:themeColor="text1"/>
-          <w:sz w:val="24"/>
-          <w:szCs w:val="24"/>
-          <w:lang w:eastAsia="es-CO"/>
-        </w:rPr>
-        <w:lastRenderedPageBreak/>
+      <w:bookmarkStart w:id="22" w:name="INDICE05"/>
+      <w:bookmarkEnd w:id="22"/>
+      <w:r>
+        <w:rPr>
+          <w:rFonts w:ascii="Times New Roman" w:eastAsia="Times New Roman" w:hAnsi="Times New Roman" w:cs="Times New Roman"/>
+          <w:color w:val="000000" w:themeColor="text1"/>
+          <w:sz w:val="24"/>
+          <w:szCs w:val="24"/>
+          <w:lang w:eastAsia="es-CO"/>
+        </w:rPr>
         <w:t xml:space="preserve">Para los propósitos del Estado Novo, que consistían en hacer de Brasil una gran potencia, fue muy benéfica </w:t>
       </w:r>
       <w:r>
@@ -26251,7 +27521,28 @@
           <w:szCs w:val="24"/>
           <w:lang w:eastAsia="es-CO"/>
         </w:rPr>
-        <w:t xml:space="preserve">siderúrgica y petroleras </w:t>
+        <w:t>siderúrgica y petrolera</w:t>
+      </w:r>
+      <w:r>
+        <w:rPr>
+          <w:rFonts w:ascii="Times New Roman" w:eastAsia="Times New Roman" w:hAnsi="Times New Roman" w:cs="Times New Roman"/>
+          <w:color w:val="000000" w:themeColor="text1"/>
+          <w:sz w:val="24"/>
+          <w:szCs w:val="24"/>
+          <w:highlight w:val="red"/>
+          <w:lang w:eastAsia="es-CO"/>
+        </w:rPr>
+        <w:t>s</w:t>
+      </w:r>
+      <w:r>
+        <w:rPr>
+          <w:rFonts w:ascii="Times New Roman" w:eastAsia="Times New Roman" w:hAnsi="Times New Roman" w:cs="Times New Roman"/>
+          <w:color w:val="000000" w:themeColor="text1"/>
+          <w:sz w:val="24"/>
+          <w:szCs w:val="24"/>
+          <w:lang w:eastAsia="es-CO"/>
+        </w:rPr>
+        <w:t xml:space="preserve"> </w:t>
       </w:r>
       <w:r>
         <w:rPr>
@@ -26474,17 +27765,80 @@
           <w:szCs w:val="24"/>
           <w:lang w:eastAsia="es-CO"/>
         </w:rPr>
-        <w:t>Paradójicamente, aunque el Estado Novo dio mejoras a los obreros, negó el derecho de huelga. Cada intento de los trabajadores fue reprimido duramente.</w:t>
-      </w:r>
-      <w:r>
-        <w:rPr>
-          <w:rFonts w:ascii="Times New Roman" w:eastAsia="Times New Roman" w:hAnsi="Times New Roman" w:cs="Times New Roman"/>
-          <w:color w:val="000000" w:themeColor="text1"/>
-          <w:sz w:val="24"/>
-          <w:szCs w:val="24"/>
-          <w:lang w:eastAsia="es-CO"/>
-        </w:rPr>
-        <w:t xml:space="preserve"> Por ello, a partir de 1943 empezó a surgir con intensidad la oposición en contra de este. Los estudiantes universitarios fueron los primeros en organizarse para protestar contra el gobierno. Luego, l</w:t>
+        <w:t xml:space="preserve">Paradójicamente, aunque el Estado Novo dio </w:t>
+      </w:r>
+      <w:r>
+        <w:rPr>
+          <w:rFonts w:ascii="Times New Roman" w:eastAsia="Times New Roman" w:hAnsi="Times New Roman" w:cs="Times New Roman"/>
+          <w:color w:val="000000" w:themeColor="text1"/>
+          <w:sz w:val="24"/>
+          <w:szCs w:val="24"/>
+          <w:highlight w:val="cyan"/>
+          <w:lang w:eastAsia="es-CO"/>
+        </w:rPr>
+        <w:t>mejoras a los obreros</w:t>
+      </w:r>
+      <w:r>
+        <w:rPr>
+          <w:rFonts w:ascii="Times New Roman" w:eastAsia="Times New Roman" w:hAnsi="Times New Roman" w:cs="Times New Roman"/>
+          <w:color w:val="000000" w:themeColor="text1"/>
+          <w:sz w:val="24"/>
+          <w:szCs w:val="24"/>
+          <w:lang w:eastAsia="es-CO"/>
+        </w:rPr>
+        <w:t xml:space="preserve">, </w:t>
+      </w:r>
+      <w:r>
+        <w:rPr>
+          <w:rFonts w:ascii="Times New Roman" w:eastAsia="Times New Roman" w:hAnsi="Times New Roman" w:cs="Times New Roman"/>
+          <w:color w:val="000000" w:themeColor="text1"/>
+          <w:sz w:val="24"/>
+          <w:szCs w:val="24"/>
+          <w:highlight w:val="cyan"/>
+          <w:lang w:eastAsia="es-CO"/>
+        </w:rPr>
+        <w:t>negó el derecho de huelga</w:t>
+      </w:r>
+      <w:r>
+        <w:rPr>
+          <w:rFonts w:ascii="Times New Roman" w:eastAsia="Times New Roman" w:hAnsi="Times New Roman" w:cs="Times New Roman"/>
+          <w:color w:val="000000" w:themeColor="text1"/>
+          <w:sz w:val="24"/>
+          <w:szCs w:val="24"/>
+          <w:lang w:eastAsia="es-CO"/>
+        </w:rPr>
+        <w:t>. Cada intento de los trabajadores fue reprimido duramente.</w:t>
+      </w:r>
+      <w:r>
+        <w:rPr>
+          <w:rFonts w:ascii="Times New Roman" w:eastAsia="Times New Roman" w:hAnsi="Times New Roman" w:cs="Times New Roman"/>
+          <w:color w:val="000000" w:themeColor="text1"/>
+          <w:sz w:val="24"/>
+          <w:szCs w:val="24"/>
+          <w:lang w:eastAsia="es-CO"/>
+        </w:rPr>
+        <w:t xml:space="preserve"> Por ello, a partir de 1943 empezó a surgir con intensidad la </w:t>
+      </w:r>
+      <w:r>
+        <w:rPr>
+          <w:rFonts w:ascii="Times New Roman" w:eastAsia="Times New Roman" w:hAnsi="Times New Roman" w:cs="Times New Roman"/>
+          <w:color w:val="000000" w:themeColor="text1"/>
+          <w:sz w:val="24"/>
+          <w:szCs w:val="24"/>
+          <w:highlight w:val="cyan"/>
+          <w:lang w:eastAsia="es-CO"/>
+        </w:rPr>
+        <w:t>oposición</w:t>
+      </w:r>
+      <w:r>
+        <w:rPr>
+          <w:rFonts w:ascii="Times New Roman" w:eastAsia="Times New Roman" w:hAnsi="Times New Roman" w:cs="Times New Roman"/>
+          <w:color w:val="000000" w:themeColor="text1"/>
+          <w:sz w:val="24"/>
+          <w:szCs w:val="24"/>
+          <w:lang w:eastAsia="es-CO"/>
+        </w:rPr>
+        <w:t xml:space="preserve"> en contra de este. Los estudiantes universitarios fueron los primeros en organizarse para protestar contra el gobierno. Luego, l</w:t>
       </w:r>
       <w:r>
         <w:rPr>
@@ -26627,7 +27981,28 @@
                 <w:szCs w:val="24"/>
                 <w:lang w:eastAsia="es-CO"/>
               </w:rPr>
-              <w:t>Al tiempo que estimuló a la burguesía para que creara más industrias, el Estado Novo</w:t>
+              <w:t xml:space="preserve">Al tiempo que </w:t>
+            </w:r>
+            <w:r>
+              <w:rPr>
+                <w:rFonts w:ascii="Times New Roman" w:eastAsia="Times New Roman" w:hAnsi="Times New Roman" w:cs="Times New Roman"/>
+                <w:color w:val="000000" w:themeColor="text1"/>
+                <w:sz w:val="24"/>
+                <w:szCs w:val="24"/>
+                <w:highlight w:val="cyan"/>
+                <w:lang w:eastAsia="es-CO"/>
+              </w:rPr>
+              <w:t>estimuló a la burguesía</w:t>
+            </w:r>
+            <w:r>
+              <w:rPr>
+                <w:rFonts w:ascii="Times New Roman" w:eastAsia="Times New Roman" w:hAnsi="Times New Roman" w:cs="Times New Roman"/>
+                <w:color w:val="000000" w:themeColor="text1"/>
+                <w:sz w:val="24"/>
+                <w:szCs w:val="24"/>
+                <w:lang w:eastAsia="es-CO"/>
+              </w:rPr>
+              <w:t xml:space="preserve"> para que creara más industrias, el Estado Novo</w:t>
             </w:r>
             <w:r>
               <w:rPr>
@@ -26648,7 +28023,49 @@
                 <w:szCs w:val="24"/>
                 <w:lang w:eastAsia="es-CO"/>
               </w:rPr>
-              <w:t xml:space="preserve">puso en práctica una serie de medidas beneficiosas para los obreros: introducción del salario mínimo y los seguros sociales; regulación de fiestas, vacaciones y jubilaciones. Estas reformas acallaron los movimientos sindicales y convirtieron a sus máximos líderes en </w:t>
+              <w:t xml:space="preserve">puso en práctica una serie de </w:t>
+            </w:r>
+            <w:r>
+              <w:rPr>
+                <w:rFonts w:ascii="Times New Roman" w:eastAsia="Times New Roman" w:hAnsi="Times New Roman" w:cs="Times New Roman"/>
+                <w:color w:val="000000" w:themeColor="text1"/>
+                <w:sz w:val="24"/>
+                <w:szCs w:val="24"/>
+                <w:highlight w:val="cyan"/>
+                <w:lang w:eastAsia="es-CO"/>
+              </w:rPr>
+              <w:t>medidas beneficiosas</w:t>
+            </w:r>
+            <w:r>
+              <w:rPr>
+                <w:rFonts w:ascii="Times New Roman" w:eastAsia="Times New Roman" w:hAnsi="Times New Roman" w:cs="Times New Roman"/>
+                <w:color w:val="000000" w:themeColor="text1"/>
+                <w:sz w:val="24"/>
+                <w:szCs w:val="24"/>
+                <w:lang w:eastAsia="es-CO"/>
+              </w:rPr>
+              <w:t xml:space="preserve"> para los </w:t>
+            </w:r>
+            <w:r>
+              <w:rPr>
+                <w:rFonts w:ascii="Times New Roman" w:eastAsia="Times New Roman" w:hAnsi="Times New Roman" w:cs="Times New Roman"/>
+                <w:color w:val="000000" w:themeColor="text1"/>
+                <w:sz w:val="24"/>
+                <w:szCs w:val="24"/>
+                <w:highlight w:val="cyan"/>
+                <w:lang w:eastAsia="es-CO"/>
+              </w:rPr>
+              <w:t>obreros</w:t>
+            </w:r>
+            <w:r>
+              <w:rPr>
+                <w:rFonts w:ascii="Times New Roman" w:eastAsia="Times New Roman" w:hAnsi="Times New Roman" w:cs="Times New Roman"/>
+                <w:color w:val="000000" w:themeColor="text1"/>
+                <w:sz w:val="24"/>
+                <w:szCs w:val="24"/>
+                <w:lang w:eastAsia="es-CO"/>
+              </w:rPr>
+              <w:t xml:space="preserve">: introducción del salario mínimo y los seguros sociales; regulación de fiestas, vacaciones y jubilaciones. Estas reformas acallaron los movimientos sindicales y convirtieron a sus máximos líderes en </w:t>
             </w:r>
             <w:r>
               <w:rPr>
@@ -26980,8 +28397,8 @@
           <w:lang w:eastAsia="es-CO"/>
         </w:rPr>
       </w:pPr>
-      <w:bookmarkStart w:id="16" w:name="INDICE14"/>
-      <w:bookmarkEnd w:id="16"/>
+      <w:bookmarkStart w:id="23" w:name="INDICE14"/>
+      <w:bookmarkEnd w:id="23"/>
     </w:p>
     <w:p>
       <w:pPr>
@@ -27016,6 +28433,7 @@
           <w:szCs w:val="24"/>
           <w:highlight w:val="yellow"/>
         </w:rPr>
+        <w:lastRenderedPageBreak/>
         <w:t>[SECCIÓN 2]</w:t>
       </w:r>
       <w:r>
@@ -27277,7 +28695,6 @@
                 <w:sz w:val="24"/>
                 <w:szCs w:val="24"/>
               </w:rPr>
-              <w:lastRenderedPageBreak/>
               <w:t>Descripción</w:t>
             </w:r>
           </w:p>
@@ -28014,6 +29431,7 @@
                 <w:szCs w:val="24"/>
                 <w:lang w:eastAsia="es-CO"/>
               </w:rPr>
+              <w:lastRenderedPageBreak/>
               <w:drawing>
                 <wp:inline distT="0" distB="0" distL="0" distR="0" wp14:anchorId="5D05D01C" wp14:editId="430DADC5">
                   <wp:extent cx="1845255" cy="1377950"/>
@@ -28030,7 +29448,7 @@
                           <pic:cNvPicPr/>
                         </pic:nvPicPr>
                         <pic:blipFill>
-                          <a:blip r:embed="rId43" cstate="print">
+                          <a:blip r:embed="rId44" cstate="print">
                             <a:extLst>
                               <a:ext uri="{28A0092B-C50C-407E-A947-70E740481C1C}">
                                 <a14:useLocalDpi xmlns:a14="http://schemas.microsoft.com/office/drawing/2010/main" val="0"/>
@@ -28081,6 +29499,7 @@
                 <w:sz w:val="24"/>
                 <w:szCs w:val="24"/>
               </w:rPr>
+              <w:lastRenderedPageBreak/>
               <w:t>Pie de imagen</w:t>
             </w:r>
           </w:p>
@@ -28495,7 +29914,26 @@
                 <w:sz w:val="24"/>
                 <w:szCs w:val="24"/>
               </w:rPr>
-              <w:t>e 1964 a 1985</w:t>
+              <w:t xml:space="preserve">e 1964 a </w:t>
+            </w:r>
+            <w:commentRangeStart w:id="24"/>
+            <w:r>
+              <w:rPr>
+                <w:rFonts w:ascii="Times New Roman" w:hAnsi="Times New Roman" w:cs="Times New Roman"/>
+                <w:bCs/>
+                <w:color w:val="000000" w:themeColor="text1"/>
+                <w:sz w:val="24"/>
+                <w:szCs w:val="24"/>
+              </w:rPr>
+              <w:t>1985</w:t>
+            </w:r>
+            <w:commentRangeEnd w:id="24"/>
+            <w:r>
+              <w:rPr>
+                <w:rStyle w:val="Refdecomentario"/>
+                <w:lang w:val="es-CO"/>
+              </w:rPr>
+              <w:commentReference w:id="24"/>
             </w:r>
           </w:p>
         </w:tc>
@@ -28830,6 +30268,7 @@
           <w:sz w:val="24"/>
           <w:szCs w:val="24"/>
         </w:rPr>
+        <w:lastRenderedPageBreak/>
         <w:t>Estas dictaduras militares estuvieron coordinadas entre sí bajo una alianza internacional apoyada por Estados Unidos</w:t>
       </w:r>
       <w:r>
@@ -28993,6 +30432,7 @@
         </w:rPr>
         <w:t xml:space="preserve"> </w:t>
       </w:r>
+      <w:commentRangeStart w:id="25"/>
       <w:r>
         <w:rPr>
           <w:rFonts w:ascii="Times New Roman" w:hAnsi="Times New Roman" w:cs="Times New Roman"/>
@@ -29012,6 +30452,13 @@
           <w:szCs w:val="24"/>
         </w:rPr>
         <w:t>ictaduras militares</w:t>
+      </w:r>
+      <w:commentRangeEnd w:id="25"/>
+      <w:r>
+        <w:rPr>
+          <w:rStyle w:val="Refdecomentario"/>
+        </w:rPr>
+        <w:commentReference w:id="25"/>
       </w:r>
     </w:p>
     <w:p>
@@ -29053,7 +30500,6 @@
           <w:sz w:val="24"/>
           <w:szCs w:val="24"/>
         </w:rPr>
-        <w:lastRenderedPageBreak/>
         <w:t>Como</w:t>
       </w:r>
       <w:r>
@@ -29823,7 +31269,37 @@
                 <w:szCs w:val="24"/>
                 <w:lang w:eastAsia="es-CO"/>
               </w:rPr>
-              <w:t>En un contexto de Guerra Fría, las dictaduras militares resultaron útiles para contener el avance de ideas socialistas que pudieran despertar simpatía por la Unión de Repúblicas Socialistas Soviéticas o por cualquier expresión que conllevara ideas socialistas.</w:t>
+              <w:t xml:space="preserve">En un contexto de Guerra Fría, las dictaduras militares resultaron útiles para contener el avance de ideas socialistas que pudieran despertar simpatía por la Unión de Repúblicas Socialistas Soviéticas o por cualquier expresión que </w:t>
+            </w:r>
+            <w:commentRangeStart w:id="26"/>
+            <w:r>
+              <w:rPr>
+                <w:rFonts w:ascii="Times New Roman" w:eastAsia="Times New Roman" w:hAnsi="Times New Roman" w:cs="Times New Roman"/>
+                <w:color w:val="000000" w:themeColor="text1"/>
+                <w:sz w:val="24"/>
+                <w:szCs w:val="24"/>
+                <w:lang w:eastAsia="es-CO"/>
+              </w:rPr>
+              <w:lastRenderedPageBreak/>
+              <w:t>conllevara</w:t>
+            </w:r>
+            <w:commentRangeEnd w:id="26"/>
+            <w:r>
+              <w:rPr>
+                <w:rStyle w:val="Refdecomentario"/>
+                <w:lang w:val="es-CO"/>
+              </w:rPr>
+              <w:commentReference w:id="26"/>
+            </w:r>
+            <w:r>
+              <w:rPr>
+                <w:rFonts w:ascii="Times New Roman" w:eastAsia="Times New Roman" w:hAnsi="Times New Roman" w:cs="Times New Roman"/>
+                <w:color w:val="000000" w:themeColor="text1"/>
+                <w:sz w:val="24"/>
+                <w:szCs w:val="24"/>
+                <w:lang w:eastAsia="es-CO"/>
+              </w:rPr>
+              <w:t xml:space="preserve"> ideas socialistas.</w:t>
             </w:r>
           </w:p>
         </w:tc>
@@ -30165,7 +31641,6 @@
                 <w:szCs w:val="24"/>
                 <w:lang w:eastAsia="es-CO"/>
               </w:rPr>
-              <w:lastRenderedPageBreak/>
               <w:drawing>
                 <wp:inline distT="0" distB="0" distL="0" distR="0" wp14:anchorId="7ED0321C" wp14:editId="141F4A52">
                   <wp:extent cx="2777506" cy="1797050"/>
@@ -30182,7 +31657,7 @@
                           <pic:cNvPicPr/>
                         </pic:nvPicPr>
                         <pic:blipFill>
-                          <a:blip r:embed="rId44">
+                          <a:blip r:embed="rId45">
                             <a:extLst>
                               <a:ext uri="{28A0092B-C50C-407E-A947-70E740481C1C}">
                                 <a14:useLocalDpi xmlns:a14="http://schemas.microsoft.com/office/drawing/2010/main" val="0"/>
@@ -30255,7 +31730,6 @@
                 <w:sz w:val="24"/>
                 <w:szCs w:val="24"/>
               </w:rPr>
-              <w:lastRenderedPageBreak/>
               <w:t>Pie de imagen</w:t>
             </w:r>
           </w:p>
@@ -30731,6 +32205,7 @@
                 <w:sz w:val="24"/>
                 <w:szCs w:val="24"/>
               </w:rPr>
+              <w:lastRenderedPageBreak/>
               <w:t>Practica. Recurso nuevo</w:t>
             </w:r>
           </w:p>
@@ -31081,7 +32556,6 @@
           <w:szCs w:val="24"/>
           <w:lang w:eastAsia="es-CO"/>
         </w:rPr>
-        <w:lastRenderedPageBreak/>
         <w:t xml:space="preserve">Durante la segunda mitad del siglo </w:t>
       </w:r>
       <w:r>
@@ -31287,8 +32761,8 @@
         </w:rPr>
         <w:t xml:space="preserve">tras la crisis de 1929 llegaron grandes </w:t>
       </w:r>
-      <w:bookmarkStart w:id="17" w:name="INDICE08"/>
-      <w:bookmarkEnd w:id="17"/>
+      <w:bookmarkStart w:id="27" w:name="INDICE08"/>
+      <w:bookmarkEnd w:id="27"/>
       <w:r>
         <w:rPr>
           <w:rFonts w:ascii="Times New Roman" w:eastAsia="Times New Roman" w:hAnsi="Times New Roman" w:cs="Times New Roman"/>
@@ -31314,8 +32788,8 @@
           <w:lang w:eastAsia="es-CO"/>
         </w:rPr>
       </w:pPr>
-      <w:bookmarkStart w:id="18" w:name="INDICE09"/>
-      <w:bookmarkEnd w:id="18"/>
+      <w:bookmarkStart w:id="28" w:name="INDICE09"/>
+      <w:bookmarkEnd w:id="28"/>
     </w:p>
     <w:p>
       <w:pPr>
@@ -32045,7 +33519,7 @@
                 <w:lang w:val="en"/>
               </w:rPr>
             </w:pPr>
-            <w:hyperlink r:id="rId45" w:history="1">
+            <w:hyperlink r:id="rId46" w:history="1">
               <w:r>
                 <w:rPr>
                   <w:rStyle w:val="Hipervnculo"/>
@@ -32077,6 +33551,7 @@
                 <w:szCs w:val="24"/>
                 <w:lang w:eastAsia="es-CO"/>
               </w:rPr>
+              <w:lastRenderedPageBreak/>
               <w:drawing>
                 <wp:inline distT="0" distB="0" distL="0" distR="0" wp14:anchorId="0F72DFB8" wp14:editId="44FD4499">
                   <wp:extent cx="1430680" cy="1889090"/>
@@ -32093,7 +33568,7 @@
                           <pic:cNvPicPr/>
                         </pic:nvPicPr>
                         <pic:blipFill>
-                          <a:blip r:embed="rId46" cstate="print">
+                          <a:blip r:embed="rId47" cstate="print">
                             <a:extLst>
                               <a:ext uri="{28A0092B-C50C-407E-A947-70E740481C1C}">
                                 <a14:useLocalDpi xmlns:a14="http://schemas.microsoft.com/office/drawing/2010/main" val="0"/>
@@ -32144,6 +33619,7 @@
                 <w:sz w:val="24"/>
                 <w:szCs w:val="24"/>
               </w:rPr>
+              <w:lastRenderedPageBreak/>
               <w:t>Pie de imagen</w:t>
             </w:r>
           </w:p>
@@ -32310,7 +33786,6 @@
           <w:szCs w:val="24"/>
           <w:lang w:eastAsia="es-CO"/>
         </w:rPr>
-        <w:lastRenderedPageBreak/>
         <w:t xml:space="preserve">podía convertir en </w:t>
       </w:r>
       <w:r>
@@ -33322,8 +34797,8 @@
           <w:lang w:eastAsia="es-CO"/>
         </w:rPr>
       </w:pPr>
-      <w:bookmarkStart w:id="19" w:name="INDICE10"/>
-      <w:bookmarkEnd w:id="19"/>
+      <w:bookmarkStart w:id="29" w:name="INDICE10"/>
+      <w:bookmarkEnd w:id="29"/>
       <w:r>
         <w:rPr>
           <w:rFonts w:ascii="Times New Roman" w:hAnsi="Times New Roman" w:cs="Times New Roman"/>
@@ -33861,7 +35336,7 @@
                 <w:lang w:val="en-US"/>
               </w:rPr>
             </w:pPr>
-            <w:hyperlink r:id="rId47" w:history="1">
+            <w:hyperlink r:id="rId48" w:history="1">
               <w:r>
                 <w:rPr>
                   <w:rStyle w:val="Hipervnculo"/>
@@ -33909,7 +35384,7 @@
                           <pic:cNvPicPr/>
                         </pic:nvPicPr>
                         <pic:blipFill>
-                          <a:blip r:embed="rId48" cstate="print">
+                          <a:blip r:embed="rId49" cstate="print">
                             <a:extLst>
                               <a:ext uri="{28A0092B-C50C-407E-A947-70E740481C1C}">
                                 <a14:useLocalDpi xmlns:a14="http://schemas.microsoft.com/office/drawing/2010/main" val="0"/>
@@ -34259,6 +35734,7 @@
           <w:sz w:val="24"/>
           <w:szCs w:val="24"/>
         </w:rPr>
+        <w:lastRenderedPageBreak/>
         <w:t xml:space="preserve">A pesar de las transformaciones sociales que se impulsaron con fenómenos como la Revolución </w:t>
       </w:r>
       <w:r>
@@ -34418,6 +35894,7 @@
                 <w:szCs w:val="24"/>
               </w:rPr>
             </w:pPr>
+            <w:commentRangeStart w:id="30"/>
             <w:r>
               <w:rPr>
                 <w:rFonts w:ascii="Times New Roman" w:hAnsi="Times New Roman" w:cs="Times New Roman"/>
@@ -34427,6 +35904,14 @@
                 <w:szCs w:val="24"/>
               </w:rPr>
               <w:t>Destacado</w:t>
+            </w:r>
+            <w:commentRangeEnd w:id="30"/>
+            <w:r>
+              <w:rPr>
+                <w:rStyle w:val="Refdecomentario"/>
+                <w:lang w:val="es-CO"/>
+              </w:rPr>
+              <w:commentReference w:id="30"/>
             </w:r>
           </w:p>
         </w:tc>
@@ -35147,6 +36632,7 @@
                 <w:sz w:val="24"/>
                 <w:szCs w:val="24"/>
               </w:rPr>
+              <w:lastRenderedPageBreak/>
               <w:t>Dice:</w:t>
             </w:r>
           </w:p>
@@ -35267,6 +36753,7 @@
                 <w:sz w:val="24"/>
                 <w:szCs w:val="24"/>
               </w:rPr>
+              <w:lastRenderedPageBreak/>
               <w:t xml:space="preserve">Título </w:t>
             </w:r>
           </w:p>
@@ -35463,17 +36950,7 @@
           <w:sz w:val="24"/>
           <w:szCs w:val="24"/>
         </w:rPr>
-        <w:t xml:space="preserve">tabla, el número de ciudades intermedias y pequeñas, es decir aquellas que tienen </w:t>
-      </w:r>
-      <w:r>
-        <w:rPr>
-          <w:rFonts w:ascii="Times New Roman" w:hAnsi="Times New Roman" w:cs="Times New Roman"/>
-          <w:color w:val="000000" w:themeColor="text1"/>
-          <w:sz w:val="24"/>
-          <w:szCs w:val="24"/>
-        </w:rPr>
-        <w:lastRenderedPageBreak/>
-        <w:t>una población que no supera los 500</w:t>
+        <w:t>tabla, el número de ciudades intermedias y pequeñas, es decir aquellas que tienen una población que no supera los 500</w:t>
       </w:r>
       <w:r>
         <w:rPr>
@@ -35550,7 +37027,18 @@
           <w:sz w:val="24"/>
           <w:szCs w:val="24"/>
         </w:rPr>
-        <w:t xml:space="preserve">América Latina y el Caribe: número de ciudades </w:t>
+        <w:t xml:space="preserve">América Latina y el </w:t>
+      </w:r>
+      <w:commentRangeStart w:id="31"/>
+      <w:r>
+        <w:rPr>
+          <w:rFonts w:ascii="Times New Roman" w:hAnsi="Times New Roman" w:cs="Times New Roman"/>
+          <w:b/>
+          <w:color w:val="000000" w:themeColor="text1"/>
+          <w:sz w:val="24"/>
+          <w:szCs w:val="24"/>
+        </w:rPr>
+        <w:t xml:space="preserve">Caribe: número de ciudades </w:t>
       </w:r>
       <w:r>
         <w:rPr>
@@ -35562,6 +37050,13 @@
         </w:rPr>
         <w:br/>
         <w:t>en cada categoría de tamaño, censo de 1950 a 2000</w:t>
+      </w:r>
+      <w:commentRangeEnd w:id="31"/>
+      <w:r>
+        <w:rPr>
+          <w:rStyle w:val="Refdecomentario"/>
+        </w:rPr>
+        <w:commentReference w:id="31"/>
       </w:r>
     </w:p>
     <w:tbl>
@@ -35713,6 +37208,7 @@
                 <w:szCs w:val="24"/>
               </w:rPr>
             </w:pPr>
+            <w:commentRangeStart w:id="32"/>
             <w:r>
               <w:rPr>
                 <w:rFonts w:ascii="Times New Roman" w:hAnsi="Times New Roman" w:cs="Times New Roman"/>
@@ -35745,6 +37241,14 @@
                 <w:szCs w:val="24"/>
               </w:rPr>
               <w:t>2000</w:t>
+            </w:r>
+            <w:commentRangeEnd w:id="32"/>
+            <w:r>
+              <w:rPr>
+                <w:rStyle w:val="Refdecomentario"/>
+                <w:lang w:val="es-CO"/>
+              </w:rPr>
+              <w:commentReference w:id="32"/>
             </w:r>
           </w:p>
         </w:tc>
@@ -37192,6 +38696,7 @@
                 <w:sz w:val="24"/>
                 <w:szCs w:val="24"/>
               </w:rPr>
+              <w:lastRenderedPageBreak/>
               <w:t>Imagen (fotografía, gráfica o ilustración)</w:t>
             </w:r>
           </w:p>
@@ -37440,7 +38945,7 @@
                 <w:lang w:val="en"/>
               </w:rPr>
             </w:pPr>
-            <w:hyperlink r:id="rId49" w:history="1">
+            <w:hyperlink r:id="rId50" w:history="1">
               <w:r>
                 <w:rPr>
                   <w:rStyle w:val="Hipervnculo"/>
@@ -37488,7 +38993,7 @@
                           <pic:cNvPicPr/>
                         </pic:nvPicPr>
                         <pic:blipFill>
-                          <a:blip r:embed="rId50" cstate="print">
+                          <a:blip r:embed="rId51" cstate="print">
                             <a:extLst>
                               <a:ext uri="{28A0092B-C50C-407E-A947-70E740481C1C}">
                                 <a14:useLocalDpi xmlns:a14="http://schemas.microsoft.com/office/drawing/2010/main" val="0"/>
@@ -37564,17 +39069,7 @@
                 <w:szCs w:val="24"/>
                 <w:lang w:eastAsia="es-CO"/>
               </w:rPr>
-              <w:t xml:space="preserve">Río de Janeiro, ejemplo de una ciudad imponente pero con altos índices </w:t>
-            </w:r>
-            <w:r>
-              <w:rPr>
-                <w:rFonts w:ascii="Times New Roman" w:eastAsia="Times New Roman" w:hAnsi="Times New Roman" w:cs="Times New Roman"/>
-                <w:sz w:val="24"/>
-                <w:szCs w:val="24"/>
-                <w:lang w:eastAsia="es-CO"/>
-              </w:rPr>
-              <w:lastRenderedPageBreak/>
-              <w:t>de desigualdad.</w:t>
+              <w:t>Río de Janeiro, ejemplo de una ciudad imponente pero con altos índices de desigualdad.</w:t>
             </w:r>
           </w:p>
         </w:tc>
@@ -38706,7 +40201,6 @@
                 <w:sz w:val="24"/>
                 <w:szCs w:val="24"/>
               </w:rPr>
-              <w:lastRenderedPageBreak/>
               <w:t>Título</w:t>
             </w:r>
           </w:p>
@@ -39472,6 +40966,7 @@
                 <w:sz w:val="24"/>
                 <w:szCs w:val="24"/>
               </w:rPr>
+              <w:lastRenderedPageBreak/>
               <w:t>Autoevaluación.</w:t>
             </w:r>
             <w:r>
@@ -40006,7 +41501,7 @@
                 <w:szCs w:val="24"/>
               </w:rPr>
             </w:pPr>
-            <w:hyperlink r:id="rId51" w:history="1"/>
+            <w:hyperlink r:id="rId52" w:history="1"/>
             <w:r>
               <w:rPr>
                 <w:rStyle w:val="Hipervnculo"/>
@@ -40014,17 +41509,7 @@
                 <w:color w:val="auto"/>
                 <w:u w:val="none"/>
               </w:rPr>
-              <w:t xml:space="preserve">Instituto Nacional de Derechos Humanos en Chile. Sitio que </w:t>
-            </w:r>
-            <w:r>
-              <w:rPr>
-                <w:rStyle w:val="Hipervnculo"/>
-                <w:rFonts w:ascii="Times New Roman" w:hAnsi="Times New Roman" w:cs="Times New Roman"/>
-                <w:color w:val="auto"/>
-                <w:u w:val="none"/>
-              </w:rPr>
-              <w:lastRenderedPageBreak/>
-              <w:t>presenta historia, estadísticas y documentos sobre las violaciones a los derechos humanos durante la dictadura militar en Chile.</w:t>
+              <w:t>Instituto Nacional de Derechos Humanos en Chile. Sitio que presenta historia, estadísticas y documentos sobre las violaciones a los derechos humanos durante la dictadura militar en Chile.</w:t>
             </w:r>
           </w:p>
           <w:p>
@@ -40069,7 +41554,6 @@
                 <w:sz w:val="24"/>
                 <w:szCs w:val="24"/>
               </w:rPr>
-              <w:lastRenderedPageBreak/>
               <w:t>http://www.museodelamemoria.cl/</w:t>
             </w:r>
           </w:p>
@@ -40087,7 +41571,7 @@
       </w:pPr>
     </w:p>
     <w:sectPr>
-      <w:headerReference w:type="default" r:id="rId52"/>
+      <w:headerReference w:type="default" r:id="rId53"/>
       <w:pgSz w:w="12240" w:h="15840"/>
       <w:pgMar w:top="1417" w:right="1701" w:bottom="1417" w:left="1701" w:header="708" w:footer="708" w:gutter="0"/>
       <w:cols w:space="708"/>
@@ -40095,6 +41579,243 @@
     </w:sectPr>
   </w:body>
 </w:document>
+</file>
+
+<file path=word/comments.xml><?xml version="1.0" encoding="utf-8"?>
+<w:comments xmlns:wpc="http://schemas.microsoft.com/office/word/2010/wordprocessingCanvas" xmlns:mc="http://schemas.openxmlformats.org/markup-compatibility/2006" xmlns:o="urn:schemas-microsoft-com:office:office" xmlns:r="http://schemas.openxmlformats.org/officeDocument/2006/relationships" xmlns:m="http://schemas.openxmlformats.org/officeDocument/2006/math" xmlns:v="urn:schemas-microsoft-com:vml" xmlns:wp14="http://schemas.microsoft.com/office/word/2010/wordprocessingDrawing" xmlns:wp="http://schemas.openxmlformats.org/drawingml/2006/wordprocessingDrawing" xmlns:w10="urn:schemas-microsoft-com:office:word" xmlns:w="http://schemas.openxmlformats.org/wordprocessingml/2006/main" xmlns:w14="http://schemas.microsoft.com/office/word/2010/wordml" xmlns:wpg="http://schemas.microsoft.com/office/word/2010/wordprocessingGroup" xmlns:wpi="http://schemas.microsoft.com/office/word/2010/wordprocessingInk" xmlns:wne="http://schemas.microsoft.com/office/word/2006/wordml" xmlns:wps="http://schemas.microsoft.com/office/word/2010/wordprocessingShape" mc:Ignorable="w14 wp14">
+  <w:comment w:id="0" w:author="ANA MARIA LARA" w:date="2015-08-16T18:30:00Z" w:initials="AML">
+    <w:p>
+      <w:pPr>
+        <w:pStyle w:val="Textocomentario"/>
+      </w:pPr>
+      <w:r>
+        <w:rPr>
+          <w:rStyle w:val="Refdecomentario"/>
+        </w:rPr>
+        <w:annotationRef/>
+      </w:r>
+      <w:r>
+        <w:t xml:space="preserve">NO APARECE </w:t>
+      </w:r>
+    </w:p>
+  </w:comment>
+  <w:comment w:id="3" w:author="ANA MARIA LARA" w:date="2015-08-16T13:42:00Z" w:initials="AML">
+    <w:p>
+      <w:pPr>
+        <w:pStyle w:val="Textocomentario"/>
+      </w:pPr>
+      <w:r>
+        <w:rPr>
+          <w:rStyle w:val="Refdecomentario"/>
+        </w:rPr>
+        <w:annotationRef/>
+      </w:r>
+      <w:r>
+        <w:t xml:space="preserve">Falta el clip del </w:t>
+      </w:r>
+      <w:proofErr w:type="spellStart"/>
+      <w:r>
+        <w:t>descatado</w:t>
+      </w:r>
+      <w:proofErr w:type="spellEnd"/>
+      <w:r>
+        <w:t>?</w:t>
+      </w:r>
+    </w:p>
+  </w:comment>
+  <w:comment w:id="9" w:author="ANA MARIA LARA" w:date="2015-08-16T17:06:00Z" w:initials="AML">
+    <w:p>
+      <w:pPr>
+        <w:pStyle w:val="Textocomentario"/>
+      </w:pPr>
+      <w:r>
+        <w:rPr>
+          <w:rStyle w:val="Refdecomentario"/>
+        </w:rPr>
+        <w:annotationRef/>
+      </w:r>
+      <w:r>
+        <w:t>HAY UN ERROR EN EL RECURSO</w:t>
+      </w:r>
+    </w:p>
+  </w:comment>
+  <w:comment w:id="11" w:author="ANA MARIA LARA" w:date="2015-08-16T17:13:00Z" w:initials="AML">
+    <w:p>
+      <w:pPr>
+        <w:pStyle w:val="Textocomentario"/>
+      </w:pPr>
+      <w:r>
+        <w:rPr>
+          <w:rStyle w:val="Refdecomentario"/>
+        </w:rPr>
+        <w:annotationRef/>
+      </w:r>
+      <w:r>
+        <w:t>Faltó un espacio entre párrafos</w:t>
+      </w:r>
+    </w:p>
+  </w:comment>
+  <w:comment w:id="12" w:author="ANA MARIA LARA" w:date="2015-08-16T17:25:00Z" w:initials="AML">
+    <w:p>
+      <w:pPr>
+        <w:pStyle w:val="Textocomentario"/>
+      </w:pPr>
+      <w:r>
+        <w:rPr>
+          <w:rStyle w:val="Refdecomentario"/>
+        </w:rPr>
+        <w:annotationRef/>
+      </w:r>
+      <w:r>
+        <w:t xml:space="preserve">Muy pegado </w:t>
+      </w:r>
+      <w:proofErr w:type="spellStart"/>
+      <w:r>
+        <w:t>enn</w:t>
+      </w:r>
+      <w:proofErr w:type="spellEnd"/>
+      <w:r>
+        <w:t xml:space="preserve"> Greco</w:t>
+      </w:r>
+    </w:p>
+  </w:comment>
+  <w:comment w:id="14" w:author="ANA MARIA LARA" w:date="2015-08-16T17:27:00Z" w:initials="AML">
+    <w:p>
+      <w:pPr>
+        <w:pStyle w:val="Textocomentario"/>
+      </w:pPr>
+      <w:r>
+        <w:rPr>
+          <w:rStyle w:val="Refdecomentario"/>
+        </w:rPr>
+        <w:annotationRef/>
+      </w:r>
+      <w:r>
+        <w:t>Quitar negrita</w:t>
+      </w:r>
+    </w:p>
+  </w:comment>
+  <w:comment w:id="18" w:author="ANA MARIA LARA" w:date="2015-08-16T17:35:00Z" w:initials="AML">
+    <w:p>
+      <w:pPr>
+        <w:pStyle w:val="Textocomentario"/>
+      </w:pPr>
+      <w:r>
+        <w:rPr>
+          <w:rStyle w:val="Refdecomentario"/>
+        </w:rPr>
+        <w:annotationRef/>
+      </w:r>
+      <w:r>
+        <w:t>Falta espacio</w:t>
+      </w:r>
+    </w:p>
+  </w:comment>
+  <w:comment w:id="24" w:author="ANA MARIA LARA" w:date="2015-08-16T18:04:00Z" w:initials="AML">
+    <w:p>
+      <w:pPr>
+        <w:pStyle w:val="Textocomentario"/>
+      </w:pPr>
+      <w:r>
+        <w:rPr>
+          <w:rStyle w:val="Refdecomentario"/>
+        </w:rPr>
+        <w:annotationRef/>
+      </w:r>
+      <w:r>
+        <w:t>Mejorar la tabla</w:t>
+      </w:r>
+    </w:p>
+  </w:comment>
+  <w:comment w:id="25" w:author="ANA MARIA LARA" w:date="2015-08-16T18:05:00Z" w:initials="AML">
+    <w:p>
+      <w:pPr>
+        <w:pStyle w:val="Textocomentario"/>
+      </w:pPr>
+      <w:r>
+        <w:rPr>
+          <w:rStyle w:val="Refdecomentario"/>
+        </w:rPr>
+        <w:annotationRef/>
+      </w:r>
+      <w:r>
+        <w:t>Debe arreglarse en título en Greco</w:t>
+      </w:r>
+    </w:p>
+  </w:comment>
+  <w:comment w:id="26" w:author="ANA MARIA LARA" w:date="2015-08-16T18:06:00Z" w:initials="AML">
+    <w:p>
+      <w:pPr>
+        <w:pStyle w:val="Textocomentario"/>
+      </w:pPr>
+      <w:r>
+        <w:rPr>
+          <w:rStyle w:val="Refdecomentario"/>
+        </w:rPr>
+        <w:annotationRef/>
+      </w:r>
+      <w:r>
+        <w:t>El texto debe distribuirse mejor en Greco</w:t>
+      </w:r>
+    </w:p>
+  </w:comment>
+  <w:comment w:id="30" w:author="ANA MARIA LARA" w:date="2015-08-16T18:22:00Z" w:initials="AML">
+    <w:p>
+      <w:pPr>
+        <w:pStyle w:val="Textocomentario"/>
+      </w:pPr>
+      <w:r>
+        <w:rPr>
+          <w:rStyle w:val="Refdecomentario"/>
+        </w:rPr>
+        <w:annotationRef/>
+      </w:r>
+      <w:r>
+        <w:t xml:space="preserve">Faltó título: </w:t>
+      </w:r>
+    </w:p>
+    <w:p>
+      <w:pPr>
+        <w:pStyle w:val="Textocomentario"/>
+      </w:pPr>
+      <w:r>
+        <w:t>El crecimiento urbano</w:t>
+      </w:r>
+    </w:p>
+  </w:comment>
+  <w:comment w:id="31" w:author="ANA MARIA LARA" w:date="2015-08-16T18:23:00Z" w:initials="AML">
+    <w:p>
+      <w:pPr>
+        <w:pStyle w:val="Textocomentario"/>
+      </w:pPr>
+      <w:r>
+        <w:rPr>
+          <w:rStyle w:val="Refdecomentario"/>
+        </w:rPr>
+        <w:annotationRef/>
+      </w:r>
+      <w:r>
+        <w:t>Distribuir mejor el título en Greco</w:t>
+      </w:r>
+    </w:p>
+  </w:comment>
+  <w:comment w:id="32" w:author="ANA MARIA LARA" w:date="2015-08-16T18:23:00Z" w:initials="AML">
+    <w:p>
+      <w:pPr>
+        <w:pStyle w:val="Textocomentario"/>
+      </w:pPr>
+      <w:r>
+        <w:rPr>
+          <w:rStyle w:val="Refdecomentario"/>
+        </w:rPr>
+        <w:annotationRef/>
+      </w:r>
+      <w:r>
+        <w:t>Falta línea divisora en la tabla</w:t>
+      </w:r>
+    </w:p>
+  </w:comment>
+</w:comments>
 </file>
 
 <file path=word/endnotes.xml><?xml version="1.0" encoding="utf-8"?>
@@ -40260,9 +41981,9 @@
 <file path=word/numbering.xml><?xml version="1.0" encoding="utf-8"?>
 <w:numbering xmlns:wpc="http://schemas.microsoft.com/office/word/2010/wordprocessingCanvas" xmlns:mc="http://schemas.openxmlformats.org/markup-compatibility/2006" xmlns:o="urn:schemas-microsoft-com:office:office" xmlns:r="http://schemas.openxmlformats.org/officeDocument/2006/relationships" xmlns:m="http://schemas.openxmlformats.org/officeDocument/2006/math" xmlns:v="urn:schemas-microsoft-com:vml" xmlns:wp14="http://schemas.microsoft.com/office/word/2010/wordprocessingDrawing" xmlns:wp="http://schemas.openxmlformats.org/drawingml/2006/wordprocessingDrawing" xmlns:w10="urn:schemas-microsoft-com:office:word" xmlns:w="http://schemas.openxmlformats.org/wordprocessingml/2006/main" xmlns:w14="http://schemas.microsoft.com/office/word/2010/wordml" xmlns:wpg="http://schemas.microsoft.com/office/word/2010/wordprocessingGroup" xmlns:wpi="http://schemas.microsoft.com/office/word/2010/wordprocessingInk" xmlns:wne="http://schemas.microsoft.com/office/word/2006/wordml" xmlns:wps="http://schemas.microsoft.com/office/word/2010/wordprocessingShape" mc:Ignorable="w14 wp14">
   <w:abstractNum w:abstractNumId="0">
-    <w:nsid w:val="1E7C4158"/>
+    <w:nsid w:val="147A481F"/>
     <w:multiLevelType w:val="hybridMultilevel"/>
-    <w:tmpl w:val="3D2E76B6"/>
+    <w:tmpl w:val="10D6252A"/>
     <w:lvl w:ilvl="0" w:tplc="240A0001">
       <w:start w:val="1"/>
       <w:numFmt w:val="bullet"/>
@@ -40373,9 +42094,9 @@
     </w:lvl>
   </w:abstractNum>
   <w:abstractNum w:abstractNumId="1">
-    <w:nsid w:val="1F663FCB"/>
+    <w:nsid w:val="1E7C4158"/>
     <w:multiLevelType w:val="hybridMultilevel"/>
-    <w:tmpl w:val="05E2FD74"/>
+    <w:tmpl w:val="3D2E76B6"/>
     <w:lvl w:ilvl="0" w:tplc="240A0001">
       <w:start w:val="1"/>
       <w:numFmt w:val="bullet"/>
@@ -40486,9 +42207,9 @@
     </w:lvl>
   </w:abstractNum>
   <w:abstractNum w:abstractNumId="2">
-    <w:nsid w:val="295C63CB"/>
+    <w:nsid w:val="1F663FCB"/>
     <w:multiLevelType w:val="hybridMultilevel"/>
-    <w:tmpl w:val="6EE81C7C"/>
+    <w:tmpl w:val="05E2FD74"/>
     <w:lvl w:ilvl="0" w:tplc="240A0001">
       <w:start w:val="1"/>
       <w:numFmt w:val="bullet"/>
@@ -40599,9 +42320,9 @@
     </w:lvl>
   </w:abstractNum>
   <w:abstractNum w:abstractNumId="3">
-    <w:nsid w:val="2C921910"/>
+    <w:nsid w:val="295C63CB"/>
     <w:multiLevelType w:val="hybridMultilevel"/>
-    <w:tmpl w:val="536EFCFA"/>
+    <w:tmpl w:val="6EE81C7C"/>
     <w:lvl w:ilvl="0" w:tplc="240A0001">
       <w:start w:val="1"/>
       <w:numFmt w:val="bullet"/>
@@ -40712,6 +42433,119 @@
     </w:lvl>
   </w:abstractNum>
   <w:abstractNum w:abstractNumId="4">
+    <w:nsid w:val="2C921910"/>
+    <w:multiLevelType w:val="hybridMultilevel"/>
+    <w:tmpl w:val="536EFCFA"/>
+    <w:lvl w:ilvl="0" w:tplc="240A0001">
+      <w:start w:val="1"/>
+      <w:numFmt w:val="bullet"/>
+      <w:lvlText w:val=""/>
+      <w:lvlJc w:val="left"/>
+      <w:pPr>
+        <w:ind w:left="720" w:hanging="360"/>
+      </w:pPr>
+      <w:rPr>
+        <w:rFonts w:ascii="Symbol" w:hAnsi="Symbol" w:hint="default"/>
+      </w:rPr>
+    </w:lvl>
+    <w:lvl w:ilvl="1" w:tplc="240A0003" w:tentative="1">
+      <w:start w:val="1"/>
+      <w:numFmt w:val="bullet"/>
+      <w:lvlText w:val="o"/>
+      <w:lvlJc w:val="left"/>
+      <w:pPr>
+        <w:ind w:left="1440" w:hanging="360"/>
+      </w:pPr>
+      <w:rPr>
+        <w:rFonts w:ascii="Courier New" w:hAnsi="Courier New" w:cs="Courier New" w:hint="default"/>
+      </w:rPr>
+    </w:lvl>
+    <w:lvl w:ilvl="2" w:tplc="240A0005" w:tentative="1">
+      <w:start w:val="1"/>
+      <w:numFmt w:val="bullet"/>
+      <w:lvlText w:val=""/>
+      <w:lvlJc w:val="left"/>
+      <w:pPr>
+        <w:ind w:left="2160" w:hanging="360"/>
+      </w:pPr>
+      <w:rPr>
+        <w:rFonts w:ascii="Wingdings" w:hAnsi="Wingdings" w:hint="default"/>
+      </w:rPr>
+    </w:lvl>
+    <w:lvl w:ilvl="3" w:tplc="240A0001" w:tentative="1">
+      <w:start w:val="1"/>
+      <w:numFmt w:val="bullet"/>
+      <w:lvlText w:val=""/>
+      <w:lvlJc w:val="left"/>
+      <w:pPr>
+        <w:ind w:left="2880" w:hanging="360"/>
+      </w:pPr>
+      <w:rPr>
+        <w:rFonts w:ascii="Symbol" w:hAnsi="Symbol" w:hint="default"/>
+      </w:rPr>
+    </w:lvl>
+    <w:lvl w:ilvl="4" w:tplc="240A0003" w:tentative="1">
+      <w:start w:val="1"/>
+      <w:numFmt w:val="bullet"/>
+      <w:lvlText w:val="o"/>
+      <w:lvlJc w:val="left"/>
+      <w:pPr>
+        <w:ind w:left="3600" w:hanging="360"/>
+      </w:pPr>
+      <w:rPr>
+        <w:rFonts w:ascii="Courier New" w:hAnsi="Courier New" w:cs="Courier New" w:hint="default"/>
+      </w:rPr>
+    </w:lvl>
+    <w:lvl w:ilvl="5" w:tplc="240A0005" w:tentative="1">
+      <w:start w:val="1"/>
+      <w:numFmt w:val="bullet"/>
+      <w:lvlText w:val=""/>
+      <w:lvlJc w:val="left"/>
+      <w:pPr>
+        <w:ind w:left="4320" w:hanging="360"/>
+      </w:pPr>
+      <w:rPr>
+        <w:rFonts w:ascii="Wingdings" w:hAnsi="Wingdings" w:hint="default"/>
+      </w:rPr>
+    </w:lvl>
+    <w:lvl w:ilvl="6" w:tplc="240A0001" w:tentative="1">
+      <w:start w:val="1"/>
+      <w:numFmt w:val="bullet"/>
+      <w:lvlText w:val=""/>
+      <w:lvlJc w:val="left"/>
+      <w:pPr>
+        <w:ind w:left="5040" w:hanging="360"/>
+      </w:pPr>
+      <w:rPr>
+        <w:rFonts w:ascii="Symbol" w:hAnsi="Symbol" w:hint="default"/>
+      </w:rPr>
+    </w:lvl>
+    <w:lvl w:ilvl="7" w:tplc="240A0003" w:tentative="1">
+      <w:start w:val="1"/>
+      <w:numFmt w:val="bullet"/>
+      <w:lvlText w:val="o"/>
+      <w:lvlJc w:val="left"/>
+      <w:pPr>
+        <w:ind w:left="5760" w:hanging="360"/>
+      </w:pPr>
+      <w:rPr>
+        <w:rFonts w:ascii="Courier New" w:hAnsi="Courier New" w:cs="Courier New" w:hint="default"/>
+      </w:rPr>
+    </w:lvl>
+    <w:lvl w:ilvl="8" w:tplc="240A0005" w:tentative="1">
+      <w:start w:val="1"/>
+      <w:numFmt w:val="bullet"/>
+      <w:lvlText w:val=""/>
+      <w:lvlJc w:val="left"/>
+      <w:pPr>
+        <w:ind w:left="6480" w:hanging="360"/>
+      </w:pPr>
+      <w:rPr>
+        <w:rFonts w:ascii="Wingdings" w:hAnsi="Wingdings" w:hint="default"/>
+      </w:rPr>
+    </w:lvl>
+  </w:abstractNum>
+  <w:abstractNum w:abstractNumId="5">
     <w:nsid w:val="2D7A5121"/>
     <w:multiLevelType w:val="hybridMultilevel"/>
     <w:tmpl w:val="97AC4194"/>
@@ -40800,7 +42634,7 @@
       </w:pPr>
     </w:lvl>
   </w:abstractNum>
-  <w:abstractNum w:abstractNumId="5">
+  <w:abstractNum w:abstractNumId="6">
     <w:nsid w:val="4F5E1E58"/>
     <w:multiLevelType w:val="hybridMultilevel"/>
     <w:tmpl w:val="6F8E32BC"/>
@@ -40913,7 +42747,7 @@
       </w:rPr>
     </w:lvl>
   </w:abstractNum>
-  <w:abstractNum w:abstractNumId="6">
+  <w:abstractNum w:abstractNumId="7">
     <w:nsid w:val="4F6C27C0"/>
     <w:multiLevelType w:val="hybridMultilevel"/>
     <w:tmpl w:val="58CCE4BC"/>
@@ -41026,7 +42860,7 @@
       </w:rPr>
     </w:lvl>
   </w:abstractNum>
-  <w:abstractNum w:abstractNumId="7">
+  <w:abstractNum w:abstractNumId="8">
     <w:nsid w:val="5F34163E"/>
     <w:multiLevelType w:val="hybridMultilevel"/>
     <w:tmpl w:val="B91CEBFA"/>
@@ -41139,7 +42973,7 @@
       </w:rPr>
     </w:lvl>
   </w:abstractNum>
-  <w:abstractNum w:abstractNumId="8">
+  <w:abstractNum w:abstractNumId="9">
     <w:nsid w:val="632853F8"/>
     <w:multiLevelType w:val="hybridMultilevel"/>
     <w:tmpl w:val="14F2D668"/>
@@ -41252,7 +43086,7 @@
       </w:rPr>
     </w:lvl>
   </w:abstractNum>
-  <w:abstractNum w:abstractNumId="9">
+  <w:abstractNum w:abstractNumId="10">
     <w:nsid w:val="7511538D"/>
     <w:multiLevelType w:val="hybridMultilevel"/>
     <w:tmpl w:val="42B0B8AE"/>
@@ -41341,7 +43175,7 @@
       </w:pPr>
     </w:lvl>
   </w:abstractNum>
-  <w:abstractNum w:abstractNumId="10">
+  <w:abstractNum w:abstractNumId="11">
     <w:nsid w:val="7C854C36"/>
     <w:multiLevelType w:val="hybridMultilevel"/>
     <w:tmpl w:val="CC4E4248"/>
@@ -41455,37 +43289,40 @@
     </w:lvl>
   </w:abstractNum>
   <w:num w:numId="1">
+    <w:abstractNumId w:val="10"/>
+  </w:num>
+  <w:num w:numId="2">
+    <w:abstractNumId w:val="2"/>
+  </w:num>
+  <w:num w:numId="3">
+    <w:abstractNumId w:val="5"/>
+  </w:num>
+  <w:num w:numId="4">
     <w:abstractNumId w:val="9"/>
   </w:num>
-  <w:num w:numId="2">
+  <w:num w:numId="5">
+    <w:abstractNumId w:val="3"/>
+  </w:num>
+  <w:num w:numId="6">
+    <w:abstractNumId w:val="8"/>
+  </w:num>
+  <w:num w:numId="7">
+    <w:abstractNumId w:val="6"/>
+  </w:num>
+  <w:num w:numId="8">
     <w:abstractNumId w:val="1"/>
   </w:num>
-  <w:num w:numId="3">
+  <w:num w:numId="9">
+    <w:abstractNumId w:val="7"/>
+  </w:num>
+  <w:num w:numId="10">
     <w:abstractNumId w:val="4"/>
   </w:num>
-  <w:num w:numId="4">
-    <w:abstractNumId w:val="8"/>
+  <w:num w:numId="11">
+    <w:abstractNumId w:val="11"/>
   </w:num>
-  <w:num w:numId="5">
-    <w:abstractNumId w:val="2"/>
-  </w:num>
-  <w:num w:numId="6">
-    <w:abstractNumId w:val="7"/>
-  </w:num>
-  <w:num w:numId="7">
-    <w:abstractNumId w:val="5"/>
-  </w:num>
-  <w:num w:numId="8">
+  <w:num w:numId="12">
     <w:abstractNumId w:val="0"/>
-  </w:num>
-  <w:num w:numId="9">
-    <w:abstractNumId w:val="6"/>
-  </w:num>
-  <w:num w:numId="10">
-    <w:abstractNumId w:val="3"/>
-  </w:num>
-  <w:num w:numId="11">
-    <w:abstractNumId w:val="10"/>
   </w:num>
 </w:numbering>
 </file>
@@ -43012,7 +44849,7 @@
 </file>
 
 <file path=customXml/itemProps1.xml><?xml version="1.0" encoding="utf-8"?>
-<ds:datastoreItem xmlns:ds="http://schemas.openxmlformats.org/officeDocument/2006/customXml" ds:itemID="{51DDAFF9-5857-4090-A2FE-218C5C278189}">
+<ds:datastoreItem xmlns:ds="http://schemas.openxmlformats.org/officeDocument/2006/customXml" ds:itemID="{710EC9DC-7BC2-4C8C-8C31-D2B82B415BF9}">
   <ds:schemaRefs>
     <ds:schemaRef ds:uri="http://schemas.openxmlformats.org/officeDocument/2006/bibliography"/>
   </ds:schemaRefs>

</xml_diff>